<commit_message>
update chapitre sur les space curves
</commit_message>
<xml_diff>
--- a/plan.docx
+++ b/plan.docx
@@ -16,8 +16,18 @@
           <w:szCs w:val="120"/>
           <w:lang w:val="en-GB"/>
         </w:rPr>
-        <w:t>Plan de Thèse</w:t>
-      </w:r>
+        <w:t xml:space="preserve">Plan de </w:t>
+      </w:r>
+      <w:proofErr w:type="spellStart"/>
+      <w:r>
+        <w:rPr>
+          <w:sz w:val="120"/>
+          <w:szCs w:val="120"/>
+          <w:lang w:val="en-GB"/>
+        </w:rPr>
+        <w:t>Thèse</w:t>
+      </w:r>
+      <w:proofErr w:type="spellEnd"/>
     </w:p>
     <w:p>
       <w:pPr>
@@ -106,7 +116,7 @@
         <w:fldChar w:fldCharType="begin"/>
       </w:r>
       <w:r>
-        <w:instrText xml:space="preserve"> PAGEREF _Toc472147553 \h </w:instrText>
+        <w:instrText xml:space="preserve"> PAGEREF _Toc472147667 \h </w:instrText>
       </w:r>
       <w:r>
         <w:fldChar w:fldCharType="separate"/>
@@ -156,7 +166,7 @@
         <w:fldChar w:fldCharType="begin"/>
       </w:r>
       <w:r>
-        <w:instrText xml:space="preserve"> PAGEREF _Toc472147554 \h </w:instrText>
+        <w:instrText xml:space="preserve"> PAGEREF _Toc472147668 \h </w:instrText>
       </w:r>
       <w:r>
         <w:fldChar w:fldCharType="separate"/>
@@ -202,7 +212,7 @@
         <w:fldChar w:fldCharType="begin"/>
       </w:r>
       <w:r>
-        <w:instrText xml:space="preserve"> PAGEREF _Toc472147555 \h </w:instrText>
+        <w:instrText xml:space="preserve"> PAGEREF _Toc472147669 \h </w:instrText>
       </w:r>
       <w:r>
         <w:fldChar w:fldCharType="separate"/>
@@ -249,7 +259,7 @@
         <w:fldChar w:fldCharType="begin"/>
       </w:r>
       <w:r>
-        <w:instrText xml:space="preserve"> PAGEREF _Toc472147556 \h </w:instrText>
+        <w:instrText xml:space="preserve"> PAGEREF _Toc472147670 \h </w:instrText>
       </w:r>
       <w:r>
         <w:fldChar w:fldCharType="separate"/>
@@ -296,7 +306,7 @@
         <w:fldChar w:fldCharType="begin"/>
       </w:r>
       <w:r>
-        <w:instrText xml:space="preserve"> PAGEREF _Toc472147557 \h </w:instrText>
+        <w:instrText xml:space="preserve"> PAGEREF _Toc472147671 \h </w:instrText>
       </w:r>
       <w:r>
         <w:fldChar w:fldCharType="separate"/>
@@ -343,7 +353,7 @@
         <w:fldChar w:fldCharType="begin"/>
       </w:r>
       <w:r>
-        <w:instrText xml:space="preserve"> PAGEREF _Toc472147558 \h </w:instrText>
+        <w:instrText xml:space="preserve"> PAGEREF _Toc472147672 \h </w:instrText>
       </w:r>
       <w:r>
         <w:fldChar w:fldCharType="separate"/>
@@ -390,7 +400,7 @@
         <w:fldChar w:fldCharType="begin"/>
       </w:r>
       <w:r>
-        <w:instrText xml:space="preserve"> PAGEREF _Toc472147559 \h </w:instrText>
+        <w:instrText xml:space="preserve"> PAGEREF _Toc472147673 \h </w:instrText>
       </w:r>
       <w:r>
         <w:fldChar w:fldCharType="separate"/>
@@ -436,7 +446,7 @@
         <w:fldChar w:fldCharType="begin"/>
       </w:r>
       <w:r>
-        <w:instrText xml:space="preserve"> PAGEREF _Toc472147560 \h </w:instrText>
+        <w:instrText xml:space="preserve"> PAGEREF _Toc472147674 \h </w:instrText>
       </w:r>
       <w:r>
         <w:fldChar w:fldCharType="separate"/>
@@ -483,7 +493,7 @@
         <w:fldChar w:fldCharType="begin"/>
       </w:r>
       <w:r>
-        <w:instrText xml:space="preserve"> PAGEREF _Toc472147561 \h </w:instrText>
+        <w:instrText xml:space="preserve"> PAGEREF _Toc472147675 \h </w:instrText>
       </w:r>
       <w:r>
         <w:fldChar w:fldCharType="separate"/>
@@ -530,7 +540,7 @@
         <w:fldChar w:fldCharType="begin"/>
       </w:r>
       <w:r>
-        <w:instrText xml:space="preserve"> PAGEREF _Toc472147562 \h </w:instrText>
+        <w:instrText xml:space="preserve"> PAGEREF _Toc472147676 \h </w:instrText>
       </w:r>
       <w:r>
         <w:fldChar w:fldCharType="separate"/>
@@ -570,7 +580,7 @@
         <w:fldChar w:fldCharType="begin"/>
       </w:r>
       <w:r>
-        <w:instrText xml:space="preserve"> PAGEREF _Toc472147563 \h </w:instrText>
+        <w:instrText xml:space="preserve"> PAGEREF _Toc472147677 \h </w:instrText>
       </w:r>
       <w:r>
         <w:fldChar w:fldCharType="separate"/>
@@ -616,7 +626,7 @@
         <w:fldChar w:fldCharType="begin"/>
       </w:r>
       <w:r>
-        <w:instrText xml:space="preserve"> PAGEREF _Toc472147564 \h </w:instrText>
+        <w:instrText xml:space="preserve"> PAGEREF _Toc472147678 \h </w:instrText>
       </w:r>
       <w:r>
         <w:fldChar w:fldCharType="separate"/>
@@ -666,7 +676,7 @@
         <w:fldChar w:fldCharType="begin"/>
       </w:r>
       <w:r>
-        <w:instrText xml:space="preserve"> PAGEREF _Toc472147565 \h </w:instrText>
+        <w:instrText xml:space="preserve"> PAGEREF _Toc472147679 \h </w:instrText>
       </w:r>
       <w:r>
         <w:fldChar w:fldCharType="separate"/>
@@ -712,7 +722,7 @@
         <w:fldChar w:fldCharType="begin"/>
       </w:r>
       <w:r>
-        <w:instrText xml:space="preserve"> PAGEREF _Toc472147566 \h </w:instrText>
+        <w:instrText xml:space="preserve"> PAGEREF _Toc472147680 \h </w:instrText>
       </w:r>
       <w:r>
         <w:fldChar w:fldCharType="separate"/>
@@ -749,7 +759,7 @@
         <w:rPr>
           <w:lang w:val="en-GB"/>
         </w:rPr>
-        <w:t>Tchebychev</w:t>
+        <w:t>Tchebychev nets</w:t>
       </w:r>
       <w:r>
         <w:tab/>
@@ -758,7 +768,7 @@
         <w:fldChar w:fldCharType="begin"/>
       </w:r>
       <w:r>
-        <w:instrText xml:space="preserve"> PAGEREF _Toc472147567 \h </w:instrText>
+        <w:instrText xml:space="preserve"> PAGEREF _Toc472147681 \h </w:instrText>
       </w:r>
       <w:r>
         <w:fldChar w:fldCharType="separate"/>
@@ -804,7 +814,7 @@
         <w:fldChar w:fldCharType="begin"/>
       </w:r>
       <w:r>
-        <w:instrText xml:space="preserve"> PAGEREF _Toc472147568 \h </w:instrText>
+        <w:instrText xml:space="preserve"> PAGEREF _Toc472147682 \h </w:instrText>
       </w:r>
       <w:r>
         <w:fldChar w:fldCharType="separate"/>
@@ -850,7 +860,7 @@
         <w:fldChar w:fldCharType="begin"/>
       </w:r>
       <w:r>
-        <w:instrText xml:space="preserve"> PAGEREF _Toc472147569 \h </w:instrText>
+        <w:instrText xml:space="preserve"> PAGEREF _Toc472147683 \h </w:instrText>
       </w:r>
       <w:r>
         <w:fldChar w:fldCharType="separate"/>
@@ -890,7 +900,7 @@
         <w:fldChar w:fldCharType="begin"/>
       </w:r>
       <w:r>
-        <w:instrText xml:space="preserve"> PAGEREF _Toc472147570 \h </w:instrText>
+        <w:instrText xml:space="preserve"> PAGEREF _Toc472147684 \h </w:instrText>
       </w:r>
       <w:r>
         <w:fldChar w:fldCharType="separate"/>
@@ -930,7 +940,7 @@
         <w:fldChar w:fldCharType="begin"/>
       </w:r>
       <w:r>
-        <w:instrText xml:space="preserve"> PAGEREF _Toc472147571 \h </w:instrText>
+        <w:instrText xml:space="preserve"> PAGEREF _Toc472147685 \h </w:instrText>
       </w:r>
       <w:r>
         <w:fldChar w:fldCharType="separate"/>
@@ -970,7 +980,7 @@
         <w:fldChar w:fldCharType="begin"/>
       </w:r>
       <w:r>
-        <w:instrText xml:space="preserve"> PAGEREF _Toc472147572 \h </w:instrText>
+        <w:instrText xml:space="preserve"> PAGEREF _Toc472147686 \h </w:instrText>
       </w:r>
       <w:r>
         <w:fldChar w:fldCharType="separate"/>
@@ -1010,7 +1020,7 @@
         <w:fldChar w:fldCharType="begin"/>
       </w:r>
       <w:r>
-        <w:instrText xml:space="preserve"> PAGEREF _Toc472147573 \h </w:instrText>
+        <w:instrText xml:space="preserve"> PAGEREF _Toc472147687 \h </w:instrText>
       </w:r>
       <w:r>
         <w:fldChar w:fldCharType="separate"/>
@@ -1056,7 +1066,7 @@
         <w:fldChar w:fldCharType="begin"/>
       </w:r>
       <w:r>
-        <w:instrText xml:space="preserve"> PAGEREF _Toc472147574 \h </w:instrText>
+        <w:instrText xml:space="preserve"> PAGEREF _Toc472147688 \h </w:instrText>
       </w:r>
       <w:r>
         <w:fldChar w:fldCharType="separate"/>
@@ -1106,7 +1116,7 @@
         <w:fldChar w:fldCharType="begin"/>
       </w:r>
       <w:r>
-        <w:instrText xml:space="preserve"> PAGEREF _Toc472147575 \h </w:instrText>
+        <w:instrText xml:space="preserve"> PAGEREF _Toc472147689 \h </w:instrText>
       </w:r>
       <w:r>
         <w:fldChar w:fldCharType="separate"/>
@@ -1152,7 +1162,7 @@
         <w:fldChar w:fldCharType="begin"/>
       </w:r>
       <w:r>
-        <w:instrText xml:space="preserve"> PAGEREF _Toc472147576 \h </w:instrText>
+        <w:instrText xml:space="preserve"> PAGEREF _Toc472147690 \h </w:instrText>
       </w:r>
       <w:r>
         <w:fldChar w:fldCharType="separate"/>
@@ -1192,7 +1202,7 @@
         <w:fldChar w:fldCharType="begin"/>
       </w:r>
       <w:r>
-        <w:instrText xml:space="preserve"> PAGEREF _Toc472147577 \h </w:instrText>
+        <w:instrText xml:space="preserve"> PAGEREF _Toc472147691 \h </w:instrText>
       </w:r>
       <w:r>
         <w:fldChar w:fldCharType="separate"/>
@@ -1232,7 +1242,7 @@
         <w:fldChar w:fldCharType="begin"/>
       </w:r>
       <w:r>
-        <w:instrText xml:space="preserve"> PAGEREF _Toc472147578 \h </w:instrText>
+        <w:instrText xml:space="preserve"> PAGEREF _Toc472147692 \h </w:instrText>
       </w:r>
       <w:r>
         <w:fldChar w:fldCharType="separate"/>
@@ -1272,7 +1282,7 @@
         <w:fldChar w:fldCharType="begin"/>
       </w:r>
       <w:r>
-        <w:instrText xml:space="preserve"> PAGEREF _Toc472147579 \h </w:instrText>
+        <w:instrText xml:space="preserve"> PAGEREF _Toc472147693 \h </w:instrText>
       </w:r>
       <w:r>
         <w:fldChar w:fldCharType="separate"/>
@@ -1318,7 +1328,7 @@
         <w:fldChar w:fldCharType="begin"/>
       </w:r>
       <w:r>
-        <w:instrText xml:space="preserve"> PAGEREF _Toc472147580 \h </w:instrText>
+        <w:instrText xml:space="preserve"> PAGEREF _Toc472147694 \h </w:instrText>
       </w:r>
       <w:r>
         <w:fldChar w:fldCharType="separate"/>
@@ -1358,7 +1368,7 @@
         <w:fldChar w:fldCharType="begin"/>
       </w:r>
       <w:r>
-        <w:instrText xml:space="preserve"> PAGEREF _Toc472147581 \h </w:instrText>
+        <w:instrText xml:space="preserve"> PAGEREF _Toc472147695 \h </w:instrText>
       </w:r>
       <w:r>
         <w:fldChar w:fldCharType="separate"/>
@@ -1398,7 +1408,7 @@
         <w:fldChar w:fldCharType="begin"/>
       </w:r>
       <w:r>
-        <w:instrText xml:space="preserve"> PAGEREF _Toc472147582 \h </w:instrText>
+        <w:instrText xml:space="preserve"> PAGEREF _Toc472147696 \h </w:instrText>
       </w:r>
       <w:r>
         <w:fldChar w:fldCharType="separate"/>
@@ -1438,7 +1448,7 @@
         <w:fldChar w:fldCharType="begin"/>
       </w:r>
       <w:r>
-        <w:instrText xml:space="preserve"> PAGEREF _Toc472147583 \h </w:instrText>
+        <w:instrText xml:space="preserve"> PAGEREF _Toc472147697 \h </w:instrText>
       </w:r>
       <w:r>
         <w:fldChar w:fldCharType="separate"/>
@@ -1478,7 +1488,7 @@
         <w:fldChar w:fldCharType="begin"/>
       </w:r>
       <w:r>
-        <w:instrText xml:space="preserve"> PAGEREF _Toc472147584 \h </w:instrText>
+        <w:instrText xml:space="preserve"> PAGEREF _Toc472147698 \h </w:instrText>
       </w:r>
       <w:r>
         <w:fldChar w:fldCharType="separate"/>
@@ -1518,7 +1528,7 @@
         <w:fldChar w:fldCharType="begin"/>
       </w:r>
       <w:r>
-        <w:instrText xml:space="preserve"> PAGEREF _Toc472147585 \h </w:instrText>
+        <w:instrText xml:space="preserve"> PAGEREF _Toc472147699 \h </w:instrText>
       </w:r>
       <w:r>
         <w:fldChar w:fldCharType="separate"/>
@@ -1558,7 +1568,7 @@
         <w:fldChar w:fldCharType="begin"/>
       </w:r>
       <w:r>
-        <w:instrText xml:space="preserve"> PAGEREF _Toc472147586 \h </w:instrText>
+        <w:instrText xml:space="preserve"> PAGEREF _Toc472147700 \h </w:instrText>
       </w:r>
       <w:r>
         <w:fldChar w:fldCharType="separate"/>
@@ -1604,7 +1614,7 @@
         <w:fldChar w:fldCharType="begin"/>
       </w:r>
       <w:r>
-        <w:instrText xml:space="preserve"> PAGEREF _Toc472147587 \h </w:instrText>
+        <w:instrText xml:space="preserve"> PAGEREF _Toc472147701 \h </w:instrText>
       </w:r>
       <w:r>
         <w:fldChar w:fldCharType="separate"/>
@@ -1647,7 +1657,7 @@
         <w:fldChar w:fldCharType="begin"/>
       </w:r>
       <w:r>
-        <w:instrText xml:space="preserve"> PAGEREF _Toc472147588 \h </w:instrText>
+        <w:instrText xml:space="preserve"> PAGEREF _Toc472147702 \h </w:instrText>
       </w:r>
       <w:r>
         <w:fldChar w:fldCharType="separate"/>
@@ -1687,7 +1697,7 @@
         <w:fldChar w:fldCharType="begin"/>
       </w:r>
       <w:r>
-        <w:instrText xml:space="preserve"> PAGEREF _Toc472147589 \h </w:instrText>
+        <w:instrText xml:space="preserve"> PAGEREF _Toc472147703 \h </w:instrText>
       </w:r>
       <w:r>
         <w:fldChar w:fldCharType="separate"/>
@@ -1731,7 +1741,7 @@
         <w:fldChar w:fldCharType="begin"/>
       </w:r>
       <w:r>
-        <w:instrText xml:space="preserve"> PAGEREF _Toc472147590 \h </w:instrText>
+        <w:instrText xml:space="preserve"> PAGEREF _Toc472147704 \h </w:instrText>
       </w:r>
       <w:r>
         <w:fldChar w:fldCharType="separate"/>
@@ -1778,7 +1788,7 @@
         <w:fldChar w:fldCharType="begin"/>
       </w:r>
       <w:r>
-        <w:instrText xml:space="preserve"> PAGEREF _Toc472147591 \h </w:instrText>
+        <w:instrText xml:space="preserve"> PAGEREF _Toc472147705 \h </w:instrText>
       </w:r>
       <w:r>
         <w:fldChar w:fldCharType="separate"/>
@@ -1821,7 +1831,7 @@
         <w:fldChar w:fldCharType="begin"/>
       </w:r>
       <w:r>
-        <w:instrText xml:space="preserve"> PAGEREF _Toc472147592 \h </w:instrText>
+        <w:instrText xml:space="preserve"> PAGEREF _Toc472147706 \h </w:instrText>
       </w:r>
       <w:r>
         <w:fldChar w:fldCharType="separate"/>
@@ -1864,7 +1874,7 @@
         <w:fldChar w:fldCharType="begin"/>
       </w:r>
       <w:r>
-        <w:instrText xml:space="preserve"> PAGEREF _Toc472147593 \h </w:instrText>
+        <w:instrText xml:space="preserve"> PAGEREF _Toc472147707 \h </w:instrText>
       </w:r>
       <w:r>
         <w:fldChar w:fldCharType="separate"/>
@@ -1911,7 +1921,7 @@
         <w:fldChar w:fldCharType="begin"/>
       </w:r>
       <w:r>
-        <w:instrText xml:space="preserve"> PAGEREF _Toc472147594 \h </w:instrText>
+        <w:instrText xml:space="preserve"> PAGEREF _Toc472147708 \h </w:instrText>
       </w:r>
       <w:r>
         <w:fldChar w:fldCharType="separate"/>
@@ -1958,7 +1968,7 @@
         <w:fldChar w:fldCharType="begin"/>
       </w:r>
       <w:r>
-        <w:instrText xml:space="preserve"> PAGEREF _Toc472147595 \h </w:instrText>
+        <w:instrText xml:space="preserve"> PAGEREF _Toc472147709 \h </w:instrText>
       </w:r>
       <w:r>
         <w:fldChar w:fldCharType="separate"/>
@@ -2001,7 +2011,7 @@
         <w:fldChar w:fldCharType="begin"/>
       </w:r>
       <w:r>
-        <w:instrText xml:space="preserve"> PAGEREF _Toc472147596 \h </w:instrText>
+        <w:instrText xml:space="preserve"> PAGEREF _Toc472147710 \h </w:instrText>
       </w:r>
       <w:r>
         <w:fldChar w:fldCharType="separate"/>
@@ -2044,7 +2054,7 @@
         <w:fldChar w:fldCharType="begin"/>
       </w:r>
       <w:r>
-        <w:instrText xml:space="preserve"> PAGEREF _Toc472147597 \h </w:instrText>
+        <w:instrText xml:space="preserve"> PAGEREF _Toc472147711 \h </w:instrText>
       </w:r>
       <w:r>
         <w:fldChar w:fldCharType="separate"/>
@@ -2087,7 +2097,7 @@
         <w:fldChar w:fldCharType="begin"/>
       </w:r>
       <w:r>
-        <w:instrText xml:space="preserve"> PAGEREF _Toc472147598 \h </w:instrText>
+        <w:instrText xml:space="preserve"> PAGEREF _Toc472147712 \h </w:instrText>
       </w:r>
       <w:r>
         <w:fldChar w:fldCharType="separate"/>
@@ -2130,7 +2140,7 @@
         <w:fldChar w:fldCharType="begin"/>
       </w:r>
       <w:r>
-        <w:instrText xml:space="preserve"> PAGEREF _Toc472147599 \h </w:instrText>
+        <w:instrText xml:space="preserve"> PAGEREF _Toc472147713 \h </w:instrText>
       </w:r>
       <w:r>
         <w:fldChar w:fldCharType="separate"/>
@@ -2173,7 +2183,7 @@
         <w:fldChar w:fldCharType="begin"/>
       </w:r>
       <w:r>
-        <w:instrText xml:space="preserve"> PAGEREF _Toc472147600 \h </w:instrText>
+        <w:instrText xml:space="preserve"> PAGEREF _Toc472147714 \h </w:instrText>
       </w:r>
       <w:r>
         <w:fldChar w:fldCharType="separate"/>
@@ -2220,7 +2230,7 @@
         <w:fldChar w:fldCharType="begin"/>
       </w:r>
       <w:r>
-        <w:instrText xml:space="preserve"> PAGEREF _Toc472147601 \h </w:instrText>
+        <w:instrText xml:space="preserve"> PAGEREF _Toc472147715 \h </w:instrText>
       </w:r>
       <w:r>
         <w:fldChar w:fldCharType="separate"/>
@@ -2263,7 +2273,7 @@
         <w:fldChar w:fldCharType="begin"/>
       </w:r>
       <w:r>
-        <w:instrText xml:space="preserve"> PAGEREF _Toc472147602 \h </w:instrText>
+        <w:instrText xml:space="preserve"> PAGEREF _Toc472147716 \h </w:instrText>
       </w:r>
       <w:r>
         <w:fldChar w:fldCharType="separate"/>
@@ -2306,7 +2316,7 @@
         <w:fldChar w:fldCharType="begin"/>
       </w:r>
       <w:r>
-        <w:instrText xml:space="preserve"> PAGEREF _Toc472147603 \h </w:instrText>
+        <w:instrText xml:space="preserve"> PAGEREF _Toc472147717 \h </w:instrText>
       </w:r>
       <w:r>
         <w:fldChar w:fldCharType="separate"/>
@@ -2364,7 +2374,7 @@
         <w:fldChar w:fldCharType="begin"/>
       </w:r>
       <w:r>
-        <w:instrText xml:space="preserve"> PAGEREF _Toc472147604 \h </w:instrText>
+        <w:instrText xml:space="preserve"> PAGEREF _Toc472147718 \h </w:instrText>
       </w:r>
       <w:r>
         <w:fldChar w:fldCharType="separate"/>
@@ -2414,7 +2424,7 @@
         <w:fldChar w:fldCharType="begin"/>
       </w:r>
       <w:r>
-        <w:instrText xml:space="preserve"> PAGEREF _Toc472147605 \h </w:instrText>
+        <w:instrText xml:space="preserve"> PAGEREF _Toc472147719 \h </w:instrText>
       </w:r>
       <w:r>
         <w:fldChar w:fldCharType="separate"/>
@@ -2460,7 +2470,7 @@
         <w:fldChar w:fldCharType="begin"/>
       </w:r>
       <w:r>
-        <w:instrText xml:space="preserve"> PAGEREF _Toc472147606 \h </w:instrText>
+        <w:instrText xml:space="preserve"> PAGEREF _Toc472147720 \h </w:instrText>
       </w:r>
       <w:r>
         <w:fldChar w:fldCharType="separate"/>
@@ -2500,7 +2510,7 @@
         <w:fldChar w:fldCharType="begin"/>
       </w:r>
       <w:r>
-        <w:instrText xml:space="preserve"> PAGEREF _Toc472147607 \h </w:instrText>
+        <w:instrText xml:space="preserve"> PAGEREF _Toc472147721 \h </w:instrText>
       </w:r>
       <w:r>
         <w:fldChar w:fldCharType="separate"/>
@@ -2540,7 +2550,7 @@
         <w:fldChar w:fldCharType="begin"/>
       </w:r>
       <w:r>
-        <w:instrText xml:space="preserve"> PAGEREF _Toc472147608 \h </w:instrText>
+        <w:instrText xml:space="preserve"> PAGEREF _Toc472147722 \h </w:instrText>
       </w:r>
       <w:r>
         <w:fldChar w:fldCharType="separate"/>
@@ -2580,7 +2590,7 @@
         <w:fldChar w:fldCharType="begin"/>
       </w:r>
       <w:r>
-        <w:instrText xml:space="preserve"> PAGEREF _Toc472147609 \h </w:instrText>
+        <w:instrText xml:space="preserve"> PAGEREF _Toc472147723 \h </w:instrText>
       </w:r>
       <w:r>
         <w:fldChar w:fldCharType="separate"/>
@@ -2627,7 +2637,7 @@
         <w:fldChar w:fldCharType="begin"/>
       </w:r>
       <w:r>
-        <w:instrText xml:space="preserve"> PAGEREF _Toc472147610 \h </w:instrText>
+        <w:instrText xml:space="preserve"> PAGEREF _Toc472147724 \h </w:instrText>
       </w:r>
       <w:r>
         <w:fldChar w:fldCharType="separate"/>
@@ -2674,7 +2684,7 @@
         <w:fldChar w:fldCharType="begin"/>
       </w:r>
       <w:r>
-        <w:instrText xml:space="preserve"> PAGEREF _Toc472147611 \h </w:instrText>
+        <w:instrText xml:space="preserve"> PAGEREF _Toc472147725 \h </w:instrText>
       </w:r>
       <w:r>
         <w:fldChar w:fldCharType="separate"/>
@@ -2717,7 +2727,7 @@
         <w:fldChar w:fldCharType="begin"/>
       </w:r>
       <w:r>
-        <w:instrText xml:space="preserve"> PAGEREF _Toc472147612 \h </w:instrText>
+        <w:instrText xml:space="preserve"> PAGEREF _Toc472147726 \h </w:instrText>
       </w:r>
       <w:r>
         <w:fldChar w:fldCharType="separate"/>
@@ -2764,7 +2774,7 @@
         <w:fldChar w:fldCharType="begin"/>
       </w:r>
       <w:r>
-        <w:instrText xml:space="preserve"> PAGEREF _Toc472147613 \h </w:instrText>
+        <w:instrText xml:space="preserve"> PAGEREF _Toc472147727 \h </w:instrText>
       </w:r>
       <w:r>
         <w:fldChar w:fldCharType="separate"/>
@@ -2807,7 +2817,7 @@
         <w:fldChar w:fldCharType="begin"/>
       </w:r>
       <w:r>
-        <w:instrText xml:space="preserve"> PAGEREF _Toc472147614 \h </w:instrText>
+        <w:instrText xml:space="preserve"> PAGEREF _Toc472147728 \h </w:instrText>
       </w:r>
       <w:r>
         <w:fldChar w:fldCharType="separate"/>
@@ -2850,7 +2860,7 @@
         <w:fldChar w:fldCharType="begin"/>
       </w:r>
       <w:r>
-        <w:instrText xml:space="preserve"> PAGEREF _Toc472147615 \h </w:instrText>
+        <w:instrText xml:space="preserve"> PAGEREF _Toc472147729 \h </w:instrText>
       </w:r>
       <w:r>
         <w:fldChar w:fldCharType="separate"/>
@@ -2893,7 +2903,7 @@
         <w:fldChar w:fldCharType="begin"/>
       </w:r>
       <w:r>
-        <w:instrText xml:space="preserve"> PAGEREF _Toc472147616 \h </w:instrText>
+        <w:instrText xml:space="preserve"> PAGEREF _Toc472147730 \h </w:instrText>
       </w:r>
       <w:r>
         <w:fldChar w:fldCharType="separate"/>
@@ -2940,7 +2950,7 @@
         <w:fldChar w:fldCharType="begin"/>
       </w:r>
       <w:r>
-        <w:instrText xml:space="preserve"> PAGEREF _Toc472147617 \h </w:instrText>
+        <w:instrText xml:space="preserve"> PAGEREF _Toc472147731 \h </w:instrText>
       </w:r>
       <w:r>
         <w:fldChar w:fldCharType="separate"/>
@@ -2987,7 +2997,7 @@
         <w:fldChar w:fldCharType="begin"/>
       </w:r>
       <w:r>
-        <w:instrText xml:space="preserve"> PAGEREF _Toc472147618 \h </w:instrText>
+        <w:instrText xml:space="preserve"> PAGEREF _Toc472147732 \h </w:instrText>
       </w:r>
       <w:r>
         <w:fldChar w:fldCharType="separate"/>
@@ -3034,7 +3044,7 @@
         <w:fldChar w:fldCharType="begin"/>
       </w:r>
       <w:r>
-        <w:instrText xml:space="preserve"> PAGEREF _Toc472147619 \h </w:instrText>
+        <w:instrText xml:space="preserve"> PAGEREF _Toc472147733 \h </w:instrText>
       </w:r>
       <w:r>
         <w:fldChar w:fldCharType="separate"/>
@@ -3077,7 +3087,7 @@
         <w:fldChar w:fldCharType="begin"/>
       </w:r>
       <w:r>
-        <w:instrText xml:space="preserve"> PAGEREF _Toc472147620 \h </w:instrText>
+        <w:instrText xml:space="preserve"> PAGEREF _Toc472147734 \h </w:instrText>
       </w:r>
       <w:r>
         <w:fldChar w:fldCharType="separate"/>
@@ -3134,7 +3144,7 @@
         <w:fldChar w:fldCharType="begin"/>
       </w:r>
       <w:r>
-        <w:instrText xml:space="preserve"> PAGEREF _Toc472147621 \h </w:instrText>
+        <w:instrText xml:space="preserve"> PAGEREF _Toc472147735 \h </w:instrText>
       </w:r>
       <w:r>
         <w:fldChar w:fldCharType="separate"/>
@@ -3185,7 +3195,7 @@
         <w:fldChar w:fldCharType="begin"/>
       </w:r>
       <w:r>
-        <w:instrText xml:space="preserve"> PAGEREF _Toc472147622 \h </w:instrText>
+        <w:instrText xml:space="preserve"> PAGEREF _Toc472147736 \h </w:instrText>
       </w:r>
       <w:r>
         <w:fldChar w:fldCharType="separate"/>
@@ -3232,7 +3242,7 @@
         <w:fldChar w:fldCharType="begin"/>
       </w:r>
       <w:r>
-        <w:instrText xml:space="preserve"> PAGEREF _Toc472147623 \h </w:instrText>
+        <w:instrText xml:space="preserve"> PAGEREF _Toc472147737 \h </w:instrText>
       </w:r>
       <w:r>
         <w:fldChar w:fldCharType="separate"/>
@@ -3289,7 +3299,7 @@
         <w:fldChar w:fldCharType="begin"/>
       </w:r>
       <w:r>
-        <w:instrText xml:space="preserve"> PAGEREF _Toc472147624 \h </w:instrText>
+        <w:instrText xml:space="preserve"> PAGEREF _Toc472147738 \h </w:instrText>
       </w:r>
       <w:r>
         <w:fldChar w:fldCharType="separate"/>
@@ -3336,7 +3346,7 @@
         <w:fldChar w:fldCharType="begin"/>
       </w:r>
       <w:r>
-        <w:instrText xml:space="preserve"> PAGEREF _Toc472147625 \h </w:instrText>
+        <w:instrText xml:space="preserve"> PAGEREF _Toc472147739 \h </w:instrText>
       </w:r>
       <w:r>
         <w:fldChar w:fldCharType="separate"/>
@@ -3376,7 +3386,7 @@
         <w:fldChar w:fldCharType="begin"/>
       </w:r>
       <w:r>
-        <w:instrText xml:space="preserve"> PAGEREF _Toc472147626 \h </w:instrText>
+        <w:instrText xml:space="preserve"> PAGEREF _Toc472147740 \h </w:instrText>
       </w:r>
       <w:r>
         <w:fldChar w:fldCharType="separate"/>
@@ -3423,7 +3433,7 @@
         <w:fldChar w:fldCharType="begin"/>
       </w:r>
       <w:r>
-        <w:instrText xml:space="preserve"> PAGEREF _Toc472147627 \h </w:instrText>
+        <w:instrText xml:space="preserve"> PAGEREF _Toc472147741 \h </w:instrText>
       </w:r>
       <w:r>
         <w:fldChar w:fldCharType="separate"/>
@@ -3473,7 +3483,7 @@
         <w:fldChar w:fldCharType="begin"/>
       </w:r>
       <w:r>
-        <w:instrText xml:space="preserve"> PAGEREF _Toc472147628 \h </w:instrText>
+        <w:instrText xml:space="preserve"> PAGEREF _Toc472147742 \h </w:instrText>
       </w:r>
       <w:r>
         <w:fldChar w:fldCharType="separate"/>
@@ -3519,7 +3529,7 @@
         <w:fldChar w:fldCharType="begin"/>
       </w:r>
       <w:r>
-        <w:instrText xml:space="preserve"> PAGEREF _Toc472147629 \h </w:instrText>
+        <w:instrText xml:space="preserve"> PAGEREF _Toc472147743 \h </w:instrText>
       </w:r>
       <w:r>
         <w:fldChar w:fldCharType="separate"/>
@@ -3560,7 +3570,7 @@
         <w:fldChar w:fldCharType="begin"/>
       </w:r>
       <w:r>
-        <w:instrText xml:space="preserve"> PAGEREF _Toc472147630 \h </w:instrText>
+        <w:instrText xml:space="preserve"> PAGEREF _Toc472147744 \h </w:instrText>
       </w:r>
       <w:r>
         <w:fldChar w:fldCharType="separate"/>
@@ -3600,7 +3610,7 @@
         <w:fldChar w:fldCharType="begin"/>
       </w:r>
       <w:r>
-        <w:instrText xml:space="preserve"> PAGEREF _Toc472147631 \h </w:instrText>
+        <w:instrText xml:space="preserve"> PAGEREF _Toc472147745 \h </w:instrText>
       </w:r>
       <w:r>
         <w:fldChar w:fldCharType="separate"/>
@@ -3640,7 +3650,7 @@
         <w:fldChar w:fldCharType="begin"/>
       </w:r>
       <w:r>
-        <w:instrText xml:space="preserve"> PAGEREF _Toc472147632 \h </w:instrText>
+        <w:instrText xml:space="preserve"> PAGEREF _Toc472147746 \h </w:instrText>
       </w:r>
       <w:r>
         <w:fldChar w:fldCharType="separate"/>
@@ -3686,7 +3696,7 @@
         <w:fldChar w:fldCharType="begin"/>
       </w:r>
       <w:r>
-        <w:instrText xml:space="preserve"> PAGEREF _Toc472147633 \h </w:instrText>
+        <w:instrText xml:space="preserve"> PAGEREF _Toc472147747 \h </w:instrText>
       </w:r>
       <w:r>
         <w:fldChar w:fldCharType="separate"/>
@@ -3729,7 +3739,7 @@
         <w:fldChar w:fldCharType="begin"/>
       </w:r>
       <w:r>
-        <w:instrText xml:space="preserve"> PAGEREF _Toc472147634 \h </w:instrText>
+        <w:instrText xml:space="preserve"> PAGEREF _Toc472147748 \h </w:instrText>
       </w:r>
       <w:r>
         <w:fldChar w:fldCharType="separate"/>
@@ -3772,7 +3782,7 @@
         <w:fldChar w:fldCharType="begin"/>
       </w:r>
       <w:r>
-        <w:instrText xml:space="preserve"> PAGEREF _Toc472147635 \h </w:instrText>
+        <w:instrText xml:space="preserve"> PAGEREF _Toc472147749 \h </w:instrText>
       </w:r>
       <w:r>
         <w:fldChar w:fldCharType="separate"/>
@@ -3805,7 +3815,7 @@
         <w:fldChar w:fldCharType="begin"/>
       </w:r>
       <w:r>
-        <w:instrText xml:space="preserve"> PAGEREF _Toc472147636 \h </w:instrText>
+        <w:instrText xml:space="preserve"> PAGEREF _Toc472147750 \h </w:instrText>
       </w:r>
       <w:r>
         <w:fldChar w:fldCharType="separate"/>
@@ -3848,7 +3858,7 @@
         <w:fldChar w:fldCharType="begin"/>
       </w:r>
       <w:r>
-        <w:instrText xml:space="preserve"> PAGEREF _Toc472147637 \h </w:instrText>
+        <w:instrText xml:space="preserve"> PAGEREF _Toc472147751 \h </w:instrText>
       </w:r>
       <w:r>
         <w:fldChar w:fldCharType="separate"/>
@@ -3888,7 +3898,7 @@
         <w:fldChar w:fldCharType="begin"/>
       </w:r>
       <w:r>
-        <w:instrText xml:space="preserve"> PAGEREF _Toc472147638 \h </w:instrText>
+        <w:instrText xml:space="preserve"> PAGEREF _Toc472147752 \h </w:instrText>
       </w:r>
       <w:r>
         <w:fldChar w:fldCharType="separate"/>
@@ -3931,7 +3941,7 @@
         <w:fldChar w:fldCharType="begin"/>
       </w:r>
       <w:r>
-        <w:instrText xml:space="preserve"> PAGEREF _Toc472147639 \h </w:instrText>
+        <w:instrText xml:space="preserve"> PAGEREF _Toc472147753 \h </w:instrText>
       </w:r>
       <w:r>
         <w:fldChar w:fldCharType="separate"/>
@@ -3978,7 +3988,7 @@
         <w:fldChar w:fldCharType="begin"/>
       </w:r>
       <w:r>
-        <w:instrText xml:space="preserve"> PAGEREF _Toc472147640 \h </w:instrText>
+        <w:instrText xml:space="preserve"> PAGEREF _Toc472147754 \h </w:instrText>
       </w:r>
       <w:r>
         <w:fldChar w:fldCharType="separate"/>
@@ -4024,7 +4034,7 @@
         <w:fldChar w:fldCharType="begin"/>
       </w:r>
       <w:r>
-        <w:instrText xml:space="preserve"> PAGEREF _Toc472147641 \h </w:instrText>
+        <w:instrText xml:space="preserve"> PAGEREF _Toc472147755 \h </w:instrText>
       </w:r>
       <w:r>
         <w:fldChar w:fldCharType="separate"/>
@@ -4070,7 +4080,7 @@
         <w:fldChar w:fldCharType="begin"/>
       </w:r>
       <w:r>
-        <w:instrText xml:space="preserve"> PAGEREF _Toc472147642 \h </w:instrText>
+        <w:instrText xml:space="preserve"> PAGEREF _Toc472147756 \h </w:instrText>
       </w:r>
       <w:r>
         <w:fldChar w:fldCharType="separate"/>
@@ -4117,7 +4127,7 @@
         <w:fldChar w:fldCharType="begin"/>
       </w:r>
       <w:r>
-        <w:instrText xml:space="preserve"> PAGEREF _Toc472147643 \h </w:instrText>
+        <w:instrText xml:space="preserve"> PAGEREF _Toc472147757 \h </w:instrText>
       </w:r>
       <w:r>
         <w:fldChar w:fldCharType="separate"/>
@@ -4158,7 +4168,7 @@
         <w:rPr>
           <w:lang w:val="en-GB"/>
         </w:rPr>
-        <w:t>A rich discret Kirchhoff beam element</w:t>
+        <w:t>A rich discret Kirchhoff beam element for numerical analysis</w:t>
       </w:r>
       <w:r>
         <w:tab/>
@@ -4167,7 +4177,7 @@
         <w:fldChar w:fldCharType="begin"/>
       </w:r>
       <w:r>
-        <w:instrText xml:space="preserve"> PAGEREF _Toc472147644 \h </w:instrText>
+        <w:instrText xml:space="preserve"> PAGEREF _Toc472147758 \h </w:instrText>
       </w:r>
       <w:r>
         <w:fldChar w:fldCharType="separate"/>
@@ -4213,7 +4223,7 @@
         <w:fldChar w:fldCharType="begin"/>
       </w:r>
       <w:r>
-        <w:instrText xml:space="preserve"> PAGEREF _Toc472147645 \h </w:instrText>
+        <w:instrText xml:space="preserve"> PAGEREF _Toc472147759 \h </w:instrText>
       </w:r>
       <w:r>
         <w:fldChar w:fldCharType="separate"/>
@@ -4253,7 +4263,7 @@
         <w:fldChar w:fldCharType="begin"/>
       </w:r>
       <w:r>
-        <w:instrText xml:space="preserve"> PAGEREF _Toc472147646 \h </w:instrText>
+        <w:instrText xml:space="preserve"> PAGEREF _Toc472147760 \h </w:instrText>
       </w:r>
       <w:r>
         <w:fldChar w:fldCharType="separate"/>
@@ -4293,7 +4303,7 @@
         <w:fldChar w:fldCharType="begin"/>
       </w:r>
       <w:r>
-        <w:instrText xml:space="preserve"> PAGEREF _Toc472147647 \h </w:instrText>
+        <w:instrText xml:space="preserve"> PAGEREF _Toc472147761 \h </w:instrText>
       </w:r>
       <w:r>
         <w:fldChar w:fldCharType="separate"/>
@@ -4333,7 +4343,7 @@
         <w:fldChar w:fldCharType="begin"/>
       </w:r>
       <w:r>
-        <w:instrText xml:space="preserve"> PAGEREF _Toc472147648 \h </w:instrText>
+        <w:instrText xml:space="preserve"> PAGEREF _Toc472147762 \h </w:instrText>
       </w:r>
       <w:r>
         <w:fldChar w:fldCharType="separate"/>
@@ -4379,7 +4389,7 @@
         <w:fldChar w:fldCharType="begin"/>
       </w:r>
       <w:r>
-        <w:instrText xml:space="preserve"> PAGEREF _Toc472147649 \h </w:instrText>
+        <w:instrText xml:space="preserve"> PAGEREF _Toc472147763 \h </w:instrText>
       </w:r>
       <w:r>
         <w:fldChar w:fldCharType="separate"/>
@@ -4419,7 +4429,7 @@
         <w:fldChar w:fldCharType="begin"/>
       </w:r>
       <w:r>
-        <w:instrText xml:space="preserve"> PAGEREF _Toc472147650 \h </w:instrText>
+        <w:instrText xml:space="preserve"> PAGEREF _Toc472147764 \h </w:instrText>
       </w:r>
       <w:r>
         <w:fldChar w:fldCharType="separate"/>
@@ -4459,7 +4469,7 @@
         <w:fldChar w:fldCharType="begin"/>
       </w:r>
       <w:r>
-        <w:instrText xml:space="preserve"> PAGEREF _Toc472147651 \h </w:instrText>
+        <w:instrText xml:space="preserve"> PAGEREF _Toc472147765 \h </w:instrText>
       </w:r>
       <w:r>
         <w:fldChar w:fldCharType="separate"/>
@@ -4499,7 +4509,7 @@
         <w:fldChar w:fldCharType="begin"/>
       </w:r>
       <w:r>
-        <w:instrText xml:space="preserve"> PAGEREF _Toc472147652 \h </w:instrText>
+        <w:instrText xml:space="preserve"> PAGEREF _Toc472147766 \h </w:instrText>
       </w:r>
       <w:r>
         <w:fldChar w:fldCharType="separate"/>
@@ -4545,7 +4555,7 @@
         <w:fldChar w:fldCharType="begin"/>
       </w:r>
       <w:r>
-        <w:instrText xml:space="preserve"> PAGEREF _Toc472147653 \h </w:instrText>
+        <w:instrText xml:space="preserve"> PAGEREF _Toc472147767 \h </w:instrText>
       </w:r>
       <w:r>
         <w:fldChar w:fldCharType="separate"/>
@@ -4594,7 +4604,7 @@
         <w:fldChar w:fldCharType="begin"/>
       </w:r>
       <w:r>
-        <w:instrText xml:space="preserve"> PAGEREF _Toc472147654 \h </w:instrText>
+        <w:instrText xml:space="preserve"> PAGEREF _Toc472147768 \h </w:instrText>
       </w:r>
       <w:r>
         <w:fldChar w:fldCharType="separate"/>
@@ -4640,7 +4650,7 @@
         <w:fldChar w:fldCharType="begin"/>
       </w:r>
       <w:r>
-        <w:instrText xml:space="preserve"> PAGEREF _Toc472147655 \h </w:instrText>
+        <w:instrText xml:space="preserve"> PAGEREF _Toc472147769 \h </w:instrText>
       </w:r>
       <w:r>
         <w:fldChar w:fldCharType="separate"/>
@@ -4686,7 +4696,7 @@
         <w:fldChar w:fldCharType="begin"/>
       </w:r>
       <w:r>
-        <w:instrText xml:space="preserve"> PAGEREF _Toc472147656 \h </w:instrText>
+        <w:instrText xml:space="preserve"> PAGEREF _Toc472147770 \h </w:instrText>
       </w:r>
       <w:r>
         <w:fldChar w:fldCharType="separate"/>
@@ -4732,7 +4742,7 @@
         <w:fldChar w:fldCharType="begin"/>
       </w:r>
       <w:r>
-        <w:instrText xml:space="preserve"> PAGEREF _Toc472147657 \h </w:instrText>
+        <w:instrText xml:space="preserve"> PAGEREF _Toc472147771 \h </w:instrText>
       </w:r>
       <w:r>
         <w:fldChar w:fldCharType="separate"/>
@@ -4772,7 +4782,7 @@
         <w:fldChar w:fldCharType="begin"/>
       </w:r>
       <w:r>
-        <w:instrText xml:space="preserve"> PAGEREF _Toc472147658 \h </w:instrText>
+        <w:instrText xml:space="preserve"> PAGEREF _Toc472147772 \h </w:instrText>
       </w:r>
       <w:r>
         <w:fldChar w:fldCharType="separate"/>
@@ -4812,7 +4822,7 @@
         <w:fldChar w:fldCharType="begin"/>
       </w:r>
       <w:r>
-        <w:instrText xml:space="preserve"> PAGEREF _Toc472147659 \h </w:instrText>
+        <w:instrText xml:space="preserve"> PAGEREF _Toc472147773 \h </w:instrText>
       </w:r>
       <w:r>
         <w:fldChar w:fldCharType="separate"/>
@@ -4858,7 +4868,7 @@
         <w:fldChar w:fldCharType="begin"/>
       </w:r>
       <w:r>
-        <w:instrText xml:space="preserve"> PAGEREF _Toc472147660 \h </w:instrText>
+        <w:instrText xml:space="preserve"> PAGEREF _Toc472147774 \h </w:instrText>
       </w:r>
       <w:r>
         <w:fldChar w:fldCharType="separate"/>
@@ -4898,7 +4908,7 @@
         <w:fldChar w:fldCharType="begin"/>
       </w:r>
       <w:r>
-        <w:instrText xml:space="preserve"> PAGEREF _Toc472147661 \h </w:instrText>
+        <w:instrText xml:space="preserve"> PAGEREF _Toc472147775 \h </w:instrText>
       </w:r>
       <w:r>
         <w:fldChar w:fldCharType="separate"/>
@@ -4944,7 +4954,7 @@
         <w:fldChar w:fldCharType="begin"/>
       </w:r>
       <w:r>
-        <w:instrText xml:space="preserve"> PAGEREF _Toc472147662 \h </w:instrText>
+        <w:instrText xml:space="preserve"> PAGEREF _Toc472147776 \h </w:instrText>
       </w:r>
       <w:r>
         <w:fldChar w:fldCharType="separate"/>
@@ -4990,7 +5000,7 @@
         <w:fldChar w:fldCharType="begin"/>
       </w:r>
       <w:r>
-        <w:instrText xml:space="preserve"> PAGEREF _Toc472147663 \h </w:instrText>
+        <w:instrText xml:space="preserve"> PAGEREF _Toc472147777 \h </w:instrText>
       </w:r>
       <w:r>
         <w:fldChar w:fldCharType="separate"/>
@@ -5036,7 +5046,7 @@
         <w:fldChar w:fldCharType="begin"/>
       </w:r>
       <w:r>
-        <w:instrText xml:space="preserve"> PAGEREF _Toc472147664 \h </w:instrText>
+        <w:instrText xml:space="preserve"> PAGEREF _Toc472147778 \h </w:instrText>
       </w:r>
       <w:r>
         <w:fldChar w:fldCharType="separate"/>
@@ -5086,7 +5096,7 @@
         <w:fldChar w:fldCharType="begin"/>
       </w:r>
       <w:r>
-        <w:instrText xml:space="preserve"> PAGEREF _Toc472147665 \h </w:instrText>
+        <w:instrText xml:space="preserve"> PAGEREF _Toc472147779 \h </w:instrText>
       </w:r>
       <w:r>
         <w:fldChar w:fldCharType="separate"/>
@@ -5137,7 +5147,7 @@
         <w:fldChar w:fldCharType="begin"/>
       </w:r>
       <w:r>
-        <w:instrText xml:space="preserve"> PAGEREF _Toc472147666 \h </w:instrText>
+        <w:instrText xml:space="preserve"> PAGEREF _Toc472147780 \h </w:instrText>
       </w:r>
       <w:r>
         <w:fldChar w:fldCharType="separate"/>
@@ -5205,17 +5215,24 @@
           <w:lang w:val="en-GB"/>
         </w:rPr>
       </w:pPr>
+      <w:bookmarkStart w:id="4" w:name="_GoBack"/>
+      <w:bookmarkEnd w:id="4"/>
     </w:p>
     <w:p/>
     <w:p>
       <w:pPr>
         <w:pStyle w:val="PART"/>
       </w:pPr>
-      <w:bookmarkStart w:id="4" w:name="_Toc472147553"/>
-      <w:r>
-        <w:t>Elastic gridshell</w:t>
-      </w:r>
-      <w:bookmarkEnd w:id="4"/>
+      <w:bookmarkStart w:id="5" w:name="_Toc472147667"/>
+      <w:r>
+        <w:t xml:space="preserve">Elastic </w:t>
+      </w:r>
+      <w:proofErr w:type="spellStart"/>
+      <w:r>
+        <w:t>gridshell</w:t>
+      </w:r>
+      <w:bookmarkEnd w:id="5"/>
+      <w:proofErr w:type="spellEnd"/>
     </w:p>
     <w:p>
       <w:pPr>
@@ -5224,7 +5241,7 @@
           <w:lang w:val="en-GB"/>
         </w:rPr>
       </w:pPr>
-      <w:bookmarkStart w:id="5" w:name="_Toc472147554"/>
+      <w:bookmarkStart w:id="6" w:name="_Toc472147668"/>
       <w:r>
         <w:rPr>
           <w:lang w:val="en-GB"/>
@@ -5232,7 +5249,7 @@
         <w:lastRenderedPageBreak/>
         <w:t>A neat way to build free-form architecture</w:t>
       </w:r>
-      <w:bookmarkEnd w:id="5"/>
+      <w:bookmarkEnd w:id="6"/>
     </w:p>
     <w:p>
       <w:pPr>
@@ -5242,14 +5259,14 @@
           <w:lang w:val="en-GB"/>
         </w:rPr>
       </w:pPr>
-      <w:bookmarkStart w:id="6" w:name="_Toc472147555"/>
+      <w:bookmarkStart w:id="7" w:name="_Toc472147669"/>
       <w:r>
         <w:rPr>
           <w:lang w:val="en-GB"/>
         </w:rPr>
         <w:t>Building free-forms</w:t>
       </w:r>
-      <w:bookmarkEnd w:id="6"/>
+      <w:bookmarkEnd w:id="7"/>
       <w:r>
         <w:rPr>
           <w:lang w:val="en-GB"/>
@@ -5264,7 +5281,7 @@
           <w:sz w:val="24"/>
         </w:rPr>
       </w:pPr>
-      <w:bookmarkStart w:id="7" w:name="_Toc472147556"/>
+      <w:bookmarkStart w:id="8" w:name="_Toc472147670"/>
       <w:r>
         <w:t xml:space="preserve">Non-standard forms </w:t>
       </w:r>
@@ -5276,7 +5293,7 @@
         <w:t>  </w:t>
       </w:r>
-      <w:bookmarkEnd w:id="7"/>
+      <w:bookmarkEnd w:id="8"/>
     </w:p>
     <w:p>
       <w:pPr>
@@ -5285,7 +5302,7 @@
           <w:sz w:val="24"/>
         </w:rPr>
       </w:pPr>
-      <w:bookmarkStart w:id="8" w:name="_Toc472147557"/>
+      <w:bookmarkStart w:id="9" w:name="_Toc472147671"/>
       <w:r>
         <w:t xml:space="preserve">Importance of free-forms in modern architecture </w:t>
       </w:r>
@@ -5297,7 +5314,7 @@
         <w:t>  </w:t>
       </w:r>
-      <w:bookmarkEnd w:id="8"/>
+      <w:bookmarkEnd w:id="9"/>
     </w:p>
     <w:p>
       <w:pPr>
@@ -5306,7 +5323,7 @@
           <w:sz w:val="24"/>
         </w:rPr>
       </w:pPr>
-      <w:bookmarkStart w:id="9" w:name="_Toc472147558"/>
+      <w:bookmarkStart w:id="10" w:name="_Toc472147672"/>
       <w:r>
         <w:t xml:space="preserve">Canonical approaches to build free-forms </w:t>
       </w:r>
@@ -5318,7 +5335,7 @@
         <w:t>  </w:t>
       </w:r>
-      <w:bookmarkEnd w:id="9"/>
+      <w:bookmarkEnd w:id="10"/>
     </w:p>
     <w:p>
       <w:pPr>
@@ -5327,7 +5344,7 @@
           <w:sz w:val="24"/>
         </w:rPr>
       </w:pPr>
-      <w:bookmarkStart w:id="10" w:name="_Toc472147559"/>
+      <w:bookmarkStart w:id="11" w:name="_Toc472147673"/>
       <w:r>
         <w:t xml:space="preserve">Main challenges </w:t>
       </w:r>
@@ -5339,7 +5356,7 @@
         <w:t>  </w:t>
       </w:r>
-      <w:bookmarkEnd w:id="10"/>
+      <w:bookmarkEnd w:id="11"/>
     </w:p>
     <w:p>
       <w:pPr>
@@ -5349,20 +5366,42 @@
           <w:lang w:val="en-GB"/>
         </w:rPr>
       </w:pPr>
-      <w:bookmarkStart w:id="11" w:name="_Toc472147560"/>
-      <w:r>
-        <w:rPr>
-          <w:lang w:val="en-GB"/>
-        </w:rPr>
-        <w:t>Gridshell structure : definition and classification</w:t>
-      </w:r>
-      <w:bookmarkEnd w:id="11"/>
+      <w:bookmarkStart w:id="12" w:name="_Toc472147674"/>
+      <w:proofErr w:type="spellStart"/>
+      <w:r>
+        <w:rPr>
+          <w:lang w:val="en-GB"/>
+        </w:rPr>
+        <w:t>Gridshell</w:t>
+      </w:r>
+      <w:proofErr w:type="spellEnd"/>
       <w:r>
         <w:rPr>
           <w:lang w:val="en-GB"/>
         </w:rPr>
         <w:t xml:space="preserve"> </w:t>
       </w:r>
+      <w:proofErr w:type="gramStart"/>
+      <w:r>
+        <w:rPr>
+          <w:lang w:val="en-GB"/>
+        </w:rPr>
+        <w:t>structure :</w:t>
+      </w:r>
+      <w:proofErr w:type="gramEnd"/>
+      <w:r>
+        <w:rPr>
+          <w:lang w:val="en-GB"/>
+        </w:rPr>
+        <w:t xml:space="preserve"> definition and classification</w:t>
+      </w:r>
+      <w:bookmarkEnd w:id="12"/>
+      <w:r>
+        <w:rPr>
+          <w:lang w:val="en-GB"/>
+        </w:rPr>
+        <w:t xml:space="preserve"> </w:t>
+      </w:r>
     </w:p>
     <w:p>
       <w:pPr>
@@ -5371,7 +5410,7 @@
           <w:sz w:val="24"/>
         </w:rPr>
       </w:pPr>
-      <w:bookmarkStart w:id="12" w:name="_Toc472147561"/>
+      <w:bookmarkStart w:id="13" w:name="_Toc472147675"/>
       <w:r>
         <w:t xml:space="preserve">Historic overview </w:t>
       </w:r>
@@ -5383,7 +5422,7 @@
         <w:t>  </w:t>
       </w:r>
-      <w:bookmarkEnd w:id="12"/>
+      <w:bookmarkEnd w:id="13"/>
     </w:p>
     <w:p>
       <w:pPr>
@@ -5392,9 +5431,17 @@
           <w:sz w:val="24"/>
         </w:rPr>
       </w:pPr>
-      <w:bookmarkStart w:id="13" w:name="_Toc472147562"/>
-      <w:r>
-        <w:t xml:space="preserve">Rigid gridshell </w:t>
+      <w:bookmarkStart w:id="14" w:name="_Toc472147676"/>
+      <w:r>
+        <w:t xml:space="preserve">Rigid </w:t>
+      </w:r>
+      <w:proofErr w:type="spellStart"/>
+      <w:r>
+        <w:t>gridshell</w:t>
+      </w:r>
+      <w:proofErr w:type="spellEnd"/>
+      <w:r>
+        <w:t xml:space="preserve"> </w:t>
       </w:r>
       <w:r>
         <w:rPr>
@@ -5404,7 +5451,7 @@
         <w:t>  </w:t>
       </w:r>
-      <w:bookmarkEnd w:id="13"/>
+      <w:bookmarkEnd w:id="14"/>
     </w:p>
     <w:p>
       <w:pPr>
@@ -5413,11 +5460,16 @@
           <w:sz w:val="24"/>
         </w:rPr>
       </w:pPr>
-      <w:bookmarkStart w:id="14" w:name="_Toc472147563"/>
-      <w:r>
-        <w:t>Elastic gridshell</w:t>
-      </w:r>
-      <w:bookmarkEnd w:id="14"/>
+      <w:bookmarkStart w:id="15" w:name="_Toc472147677"/>
+      <w:r>
+        <w:t xml:space="preserve">Elastic </w:t>
+      </w:r>
+      <w:proofErr w:type="spellStart"/>
+      <w:r>
+        <w:t>gridshell</w:t>
+      </w:r>
+      <w:bookmarkEnd w:id="15"/>
+      <w:proofErr w:type="spellEnd"/>
     </w:p>
     <w:p>
       <w:pPr>
@@ -5426,14 +5478,36 @@
           <w:lang w:val="en-GB"/>
         </w:rPr>
       </w:pPr>
-      <w:bookmarkStart w:id="15" w:name="_Toc472147564"/>
-      <w:r>
-        <w:rPr>
-          <w:lang w:val="en-GB"/>
-        </w:rPr>
-        <w:t>Elastic gridhshells : revisiting Mannheim</w:t>
-      </w:r>
-      <w:bookmarkEnd w:id="15"/>
+      <w:bookmarkStart w:id="16" w:name="_Toc472147678"/>
+      <w:r>
+        <w:rPr>
+          <w:lang w:val="en-GB"/>
+        </w:rPr>
+        <w:t xml:space="preserve">Elastic </w:t>
+      </w:r>
+      <w:proofErr w:type="spellStart"/>
+      <w:proofErr w:type="gramStart"/>
+      <w:r>
+        <w:rPr>
+          <w:lang w:val="en-GB"/>
+        </w:rPr>
+        <w:t>gridhshells</w:t>
+      </w:r>
+      <w:proofErr w:type="spellEnd"/>
+      <w:r>
+        <w:rPr>
+          <w:lang w:val="en-GB"/>
+        </w:rPr>
+        <w:t xml:space="preserve"> :</w:t>
+      </w:r>
+      <w:proofErr w:type="gramEnd"/>
+      <w:r>
+        <w:rPr>
+          <w:lang w:val="en-GB"/>
+        </w:rPr>
+        <w:t xml:space="preserve"> revisiting Mannheim</w:t>
+      </w:r>
+      <w:bookmarkEnd w:id="16"/>
     </w:p>
     <w:p>
       <w:pPr>
@@ -5442,7 +5516,7 @@
           <w:lang w:val="en-GB"/>
         </w:rPr>
       </w:pPr>
-      <w:bookmarkStart w:id="16" w:name="_Toc472147565"/>
+      <w:bookmarkStart w:id="17" w:name="_Toc472147679"/>
       <w:r>
         <w:rPr>
           <w:lang w:val="en-GB"/>
@@ -5450,7 +5524,7 @@
         <w:lastRenderedPageBreak/>
         <w:t>Experimenting elastic gridshells</w:t>
       </w:r>
-      <w:bookmarkEnd w:id="16"/>
+      <w:bookmarkEnd w:id="17"/>
     </w:p>
     <w:p>
       <w:pPr>
@@ -5459,7 +5533,7 @@
           <w:lang w:val="en-GB"/>
         </w:rPr>
       </w:pPr>
-      <w:bookmarkStart w:id="17" w:name="_Toc472147566"/>
+      <w:bookmarkStart w:id="18" w:name="_Toc472147680"/>
       <w:r>
         <w:rPr>
           <w:lang w:val="en-GB"/>
@@ -5478,7 +5552,7 @@
         </w:rPr>
         <w:t>presentation</w:t>
       </w:r>
-      <w:bookmarkEnd w:id="17"/>
+      <w:bookmarkEnd w:id="18"/>
     </w:p>
     <w:p>
       <w:pPr>
@@ -5487,28 +5561,40 @@
           <w:lang w:val="en-GB"/>
         </w:rPr>
       </w:pPr>
-      <w:bookmarkStart w:id="18" w:name="_Toc472147567"/>
+      <w:bookmarkStart w:id="19" w:name="_Toc472147681"/>
+      <w:proofErr w:type="spellStart"/>
       <w:r>
         <w:rPr>
           <w:lang w:val="en-GB"/>
         </w:rPr>
         <w:t>Tchebychev</w:t>
       </w:r>
-      <w:bookmarkEnd w:id="18"/>
+      <w:proofErr w:type="spellEnd"/>
       <w:r>
         <w:rPr>
           <w:lang w:val="en-GB"/>
         </w:rPr>
         <w:t xml:space="preserve"> nets</w:t>
       </w:r>
+      <w:bookmarkEnd w:id="19"/>
     </w:p>
     <w:p>
       <w:pPr>
         <w:pStyle w:val="PucesV1"/>
       </w:pPr>
-      <w:r>
-        <w:t>Formfinding vs gridfinding</w:t>
-      </w:r>
+      <w:proofErr w:type="spellStart"/>
+      <w:r>
+        <w:t>Formfinding</w:t>
+      </w:r>
+      <w:proofErr w:type="spellEnd"/>
+      <w:r>
+        <w:t xml:space="preserve"> vs </w:t>
+      </w:r>
+      <w:proofErr w:type="spellStart"/>
+      <w:r>
+        <w:t>gridfinding</w:t>
+      </w:r>
+      <w:proofErr w:type="spellEnd"/>
     </w:p>
     <w:p>
       <w:pPr>
@@ -5534,7 +5620,7 @@
           <w:lang w:val="en-GB"/>
         </w:rPr>
       </w:pPr>
-      <w:bookmarkStart w:id="19" w:name="_Toc472147568"/>
+      <w:bookmarkStart w:id="20" w:name="_Toc472147682"/>
       <w:r>
         <w:rPr>
           <w:lang w:val="en-GB"/>
@@ -5547,13 +5633,15 @@
         </w:rPr>
         <w:t xml:space="preserve"> </w:t>
       </w:r>
+      <w:proofErr w:type="spellStart"/>
       <w:r>
         <w:rPr>
           <w:lang w:val="en-GB"/>
         </w:rPr>
         <w:t>gridshells</w:t>
       </w:r>
-      <w:bookmarkEnd w:id="19"/>
+      <w:bookmarkEnd w:id="20"/>
+      <w:proofErr w:type="spellEnd"/>
     </w:p>
     <w:p>
       <w:pPr>
@@ -5562,7 +5650,7 @@
           <w:lang w:val="en-GB"/>
         </w:rPr>
       </w:pPr>
-      <w:bookmarkStart w:id="20" w:name="_Toc472147569"/>
+      <w:bookmarkStart w:id="21" w:name="_Toc472147683"/>
       <w:r>
         <w:rPr>
           <w:lang w:val="en-GB"/>
@@ -5575,91 +5663,191 @@
         </w:rPr>
         <w:t xml:space="preserve"> </w:t>
       </w:r>
+      <w:proofErr w:type="spellStart"/>
       <w:r>
         <w:rPr>
           <w:lang w:val="en-GB"/>
         </w:rPr>
         <w:t>gridshells</w:t>
       </w:r>
-      <w:bookmarkEnd w:id="20"/>
+      <w:bookmarkEnd w:id="21"/>
+      <w:proofErr w:type="spellEnd"/>
     </w:p>
     <w:p>
       <w:pPr>
         <w:pStyle w:val="Titre3"/>
       </w:pPr>
-      <w:bookmarkStart w:id="21" w:name="_Toc472147570"/>
+      <w:bookmarkStart w:id="22" w:name="_Toc472147684"/>
       <w:r>
         <w:t>Double layer</w:t>
       </w:r>
-      <w:bookmarkEnd w:id="21"/>
+      <w:bookmarkEnd w:id="22"/>
     </w:p>
     <w:p>
       <w:pPr>
         <w:pStyle w:val="PucesV1"/>
       </w:pPr>
-      <w:r>
-        <w:t>Méthode de combinaison des contraintes</w:t>
-      </w:r>
+      <w:proofErr w:type="spellStart"/>
+      <w:r>
+        <w:t>Méthode</w:t>
+      </w:r>
+      <w:proofErr w:type="spellEnd"/>
+      <w:r>
+        <w:t xml:space="preserve"> de </w:t>
+      </w:r>
+      <w:proofErr w:type="spellStart"/>
+      <w:r>
+        <w:t>combinaison</w:t>
+      </w:r>
+      <w:proofErr w:type="spellEnd"/>
+      <w:r>
+        <w:t xml:space="preserve"> des </w:t>
+      </w:r>
+      <w:proofErr w:type="spellStart"/>
+      <w:r>
+        <w:t>contraintes</w:t>
+      </w:r>
+      <w:proofErr w:type="spellEnd"/>
     </w:p>
     <w:p>
       <w:pPr>
         <w:pStyle w:val="PucesV1"/>
       </w:pPr>
-      <w:r>
-        <w:t>Raideur de la poutrelle echelle</w:t>
+      <w:proofErr w:type="spellStart"/>
+      <w:r>
+        <w:t>Raideur</w:t>
+      </w:r>
+      <w:proofErr w:type="spellEnd"/>
+      <w:r>
+        <w:t xml:space="preserve"> de la </w:t>
+      </w:r>
+      <w:proofErr w:type="spellStart"/>
+      <w:r>
+        <w:t>poutrelle</w:t>
+      </w:r>
+      <w:proofErr w:type="spellEnd"/>
+      <w:r>
+        <w:t xml:space="preserve"> echelle</w:t>
       </w:r>
     </w:p>
     <w:p>
       <w:pPr>
         <w:pStyle w:val="PucesV1"/>
       </w:pPr>
-      <w:r>
-        <w:t>Glissement du noeud</w:t>
-      </w:r>
+      <w:proofErr w:type="spellStart"/>
+      <w:r>
+        <w:t>Glissement</w:t>
+      </w:r>
+      <w:proofErr w:type="spellEnd"/>
+      <w:r>
+        <w:t xml:space="preserve"> du </w:t>
+      </w:r>
+      <w:proofErr w:type="spellStart"/>
+      <w:r>
+        <w:t>noeud</w:t>
+      </w:r>
+      <w:proofErr w:type="spellEnd"/>
     </w:p>
     <w:p>
       <w:pPr>
         <w:pStyle w:val="Titre3"/>
       </w:pPr>
-      <w:bookmarkStart w:id="22" w:name="_Toc472147571"/>
+      <w:bookmarkStart w:id="23" w:name="_Toc472147685"/>
       <w:r>
         <w:t>Bracing</w:t>
       </w:r>
-      <w:bookmarkEnd w:id="22"/>
+      <w:bookmarkEnd w:id="23"/>
     </w:p>
     <w:p>
       <w:pPr>
         <w:pStyle w:val="PucesV1"/>
       </w:pPr>
-      <w:r>
-        <w:t>Détail du pion</w:t>
+      <w:proofErr w:type="spellStart"/>
+      <w:r>
+        <w:t>Détail</w:t>
+      </w:r>
+      <w:proofErr w:type="spellEnd"/>
+      <w:r>
+        <w:t xml:space="preserve"> du pion</w:t>
       </w:r>
     </w:p>
     <w:p>
       <w:pPr>
         <w:pStyle w:val="PucesV1"/>
       </w:pPr>
-      <w:r>
-        <w:t>Détail de l’écarteur</w:t>
-      </w:r>
+      <w:proofErr w:type="spellStart"/>
+      <w:r>
+        <w:t>Détail</w:t>
+      </w:r>
+      <w:proofErr w:type="spellEnd"/>
+      <w:r>
+        <w:t xml:space="preserve"> de </w:t>
+      </w:r>
+      <w:proofErr w:type="spellStart"/>
+      <w:r>
+        <w:t>l’écarteur</w:t>
+      </w:r>
+      <w:proofErr w:type="spellEnd"/>
     </w:p>
     <w:p>
       <w:pPr>
         <w:pStyle w:val="PucesV1"/>
       </w:pPr>
-      <w:r>
-        <w:t>Méthodologie de mise en place et phasage dans le projet</w:t>
-      </w:r>
+      <w:proofErr w:type="spellStart"/>
+      <w:r>
+        <w:t>Méthodologie</w:t>
+      </w:r>
+      <w:proofErr w:type="spellEnd"/>
+      <w:r>
+        <w:t xml:space="preserve"> de </w:t>
+      </w:r>
+      <w:proofErr w:type="spellStart"/>
+      <w:r>
+        <w:t>mise</w:t>
+      </w:r>
+      <w:proofErr w:type="spellEnd"/>
+      <w:r>
+        <w:t xml:space="preserve"> </w:t>
+      </w:r>
+      <w:proofErr w:type="spellStart"/>
+      <w:r>
+        <w:t>en</w:t>
+      </w:r>
+      <w:proofErr w:type="spellEnd"/>
+      <w:r>
+        <w:t xml:space="preserve"> place et </w:t>
+      </w:r>
+      <w:proofErr w:type="spellStart"/>
+      <w:r>
+        <w:t>phasage</w:t>
+      </w:r>
+      <w:proofErr w:type="spellEnd"/>
+      <w:r>
+        <w:t xml:space="preserve"> </w:t>
+      </w:r>
+      <w:proofErr w:type="spellStart"/>
+      <w:r>
+        <w:t>dans</w:t>
+      </w:r>
+      <w:proofErr w:type="spellEnd"/>
+      <w:r>
+        <w:t xml:space="preserve"> le </w:t>
+      </w:r>
+      <w:proofErr w:type="spellStart"/>
+      <w:r>
+        <w:t>projet</w:t>
+      </w:r>
+      <w:proofErr w:type="spellEnd"/>
     </w:p>
     <w:p>
       <w:pPr>
         <w:pStyle w:val="Titre3"/>
       </w:pPr>
-      <w:bookmarkStart w:id="23" w:name="_Toc472147572"/>
+      <w:bookmarkStart w:id="24" w:name="_Toc472147686"/>
       <w:r>
         <w:t>Wood testing</w:t>
       </w:r>
-      <w:bookmarkEnd w:id="23"/>
+      <w:bookmarkEnd w:id="24"/>
     </w:p>
     <w:p>
       <w:pPr>
@@ -5673,34 +5861,72 @@
       <w:pPr>
         <w:pStyle w:val="PucesV1"/>
       </w:pPr>
-      <w:r>
-        <w:t>Présence de defaults</w:t>
+      <w:proofErr w:type="spellStart"/>
+      <w:r>
+        <w:t>Présence</w:t>
+      </w:r>
+      <w:proofErr w:type="spellEnd"/>
+      <w:r>
+        <w:t xml:space="preserve"> de defaults</w:t>
       </w:r>
     </w:p>
     <w:p>
       <w:pPr>
         <w:pStyle w:val="Titre3"/>
       </w:pPr>
-      <w:bookmarkStart w:id="24" w:name="_Toc472147573"/>
-      <w:r>
-        <w:t>Mise en oeuvre</w:t>
-      </w:r>
-      <w:bookmarkEnd w:id="24"/>
+      <w:bookmarkStart w:id="25" w:name="_Toc472147687"/>
+      <w:proofErr w:type="spellStart"/>
+      <w:r>
+        <w:t>Mise</w:t>
+      </w:r>
+      <w:proofErr w:type="spellEnd"/>
+      <w:r>
+        <w:t xml:space="preserve"> </w:t>
+      </w:r>
+      <w:proofErr w:type="spellStart"/>
+      <w:r>
+        <w:t>en</w:t>
+      </w:r>
+      <w:proofErr w:type="spellEnd"/>
+      <w:r>
+        <w:t xml:space="preserve"> oeuvre</w:t>
+      </w:r>
+      <w:bookmarkEnd w:id="25"/>
     </w:p>
     <w:p>
       <w:pPr>
         <w:pStyle w:val="PucesV1"/>
       </w:pPr>
-      <w:r>
-        <w:t>Contrôle de forme</w:t>
-      </w:r>
+      <w:proofErr w:type="spellStart"/>
+      <w:r>
+        <w:t>Contrôle</w:t>
+      </w:r>
+      <w:proofErr w:type="spellEnd"/>
+      <w:r>
+        <w:t xml:space="preserve"> de </w:t>
+      </w:r>
+      <w:proofErr w:type="spellStart"/>
+      <w:r>
+        <w:t>forme</w:t>
+      </w:r>
+      <w:proofErr w:type="spellEnd"/>
     </w:p>
     <w:p>
       <w:pPr>
         <w:pStyle w:val="PucesV1"/>
       </w:pPr>
-      <w:r>
-        <w:t>Phasage : assemblage de la grille</w:t>
+      <w:proofErr w:type="spellStart"/>
+      <w:proofErr w:type="gramStart"/>
+      <w:r>
+        <w:t>Phasage</w:t>
+      </w:r>
+      <w:proofErr w:type="spellEnd"/>
+      <w:r>
+        <w:t xml:space="preserve"> :</w:t>
+      </w:r>
+      <w:proofErr w:type="gramEnd"/>
+      <w:r>
+        <w:t xml:space="preserve"> assemblage de la grille</w:t>
       </w:r>
     </w:p>
     <w:p>
@@ -5735,7 +5961,7 @@
       <w:pPr>
         <w:pStyle w:val="PART"/>
       </w:pPr>
-      <w:bookmarkStart w:id="25" w:name="_Toc472147574"/>
+      <w:bookmarkStart w:id="26" w:name="_Toc472147688"/>
       <w:r>
         <w:t xml:space="preserve">Rich </w:t>
       </w:r>
@@ -5748,7 +5974,7 @@
       <w:r>
         <w:t>model</w:t>
       </w:r>
-      <w:bookmarkEnd w:id="25"/>
+      <w:bookmarkEnd w:id="26"/>
     </w:p>
     <w:p>
       <w:pPr>
@@ -5765,10 +5991,10 @@
           <w:lang w:val="en-GB"/>
         </w:rPr>
       </w:pPr>
-      <w:bookmarkStart w:id="26" w:name="_Toc205094351"/>
-      <w:bookmarkStart w:id="27" w:name="_Toc38198432"/>
-      <w:bookmarkStart w:id="28" w:name="_Toc199328424"/>
-      <w:bookmarkStart w:id="29" w:name="_Toc472147575"/>
+      <w:bookmarkStart w:id="27" w:name="_Toc205094351"/>
+      <w:bookmarkStart w:id="28" w:name="_Toc38198432"/>
+      <w:bookmarkStart w:id="29" w:name="_Toc199328424"/>
+      <w:bookmarkStart w:id="30" w:name="_Toc472147689"/>
       <w:r>
         <w:rPr>
           <w:bCs/>
@@ -5777,7 +6003,7 @@
         <w:lastRenderedPageBreak/>
         <w:t>Geometry of smooth and discret curves</w:t>
       </w:r>
-      <w:bookmarkEnd w:id="29"/>
+      <w:bookmarkEnd w:id="30"/>
       <w:r>
         <w:rPr>
           <w:bCs/>
@@ -5793,47 +6019,47 @@
           <w:lang w:val="en-GB"/>
         </w:rPr>
       </w:pPr>
-      <w:bookmarkStart w:id="30" w:name="_Toc472147576"/>
+      <w:bookmarkStart w:id="31" w:name="_Toc472147690"/>
       <w:r>
         <w:rPr>
           <w:lang w:val="en-GB"/>
         </w:rPr>
         <w:t>Introduction</w:t>
       </w:r>
-      <w:bookmarkEnd w:id="30"/>
+      <w:bookmarkEnd w:id="31"/>
     </w:p>
     <w:p>
       <w:pPr>
         <w:pStyle w:val="Titre3"/>
       </w:pPr>
-      <w:bookmarkStart w:id="31" w:name="_Toc472147577"/>
+      <w:bookmarkStart w:id="32" w:name="_Toc472147691"/>
       <w:r>
         <w:t>Goals and contribution</w:t>
       </w:r>
       <w:r>
         <w:t>s</w:t>
       </w:r>
-      <w:bookmarkEnd w:id="31"/>
+      <w:bookmarkEnd w:id="32"/>
     </w:p>
     <w:p>
       <w:pPr>
         <w:pStyle w:val="Titre3"/>
       </w:pPr>
-      <w:bookmarkStart w:id="32" w:name="_Toc472147578"/>
+      <w:bookmarkStart w:id="33" w:name="_Toc472147692"/>
       <w:r>
         <w:t>Related works</w:t>
       </w:r>
-      <w:bookmarkEnd w:id="32"/>
+      <w:bookmarkEnd w:id="33"/>
     </w:p>
     <w:p>
       <w:pPr>
         <w:pStyle w:val="Titre3"/>
       </w:pPr>
-      <w:bookmarkStart w:id="33" w:name="_Toc472147579"/>
+      <w:bookmarkStart w:id="34" w:name="_Toc472147693"/>
       <w:r>
         <w:t>Overview</w:t>
       </w:r>
-      <w:bookmarkEnd w:id="33"/>
+      <w:bookmarkEnd w:id="34"/>
     </w:p>
     <w:p>
       <w:pPr>
@@ -5843,13 +6069,15 @@
           <w:lang w:val="en-GB"/>
         </w:rPr>
       </w:pPr>
-      <w:bookmarkStart w:id="34" w:name="_Toc472147580"/>
+      <w:bookmarkStart w:id="35" w:name="_Toc472147694"/>
+      <w:proofErr w:type="spellStart"/>
       <w:r>
         <w:rPr>
           <w:lang w:val="en-GB"/>
         </w:rPr>
         <w:t>Paramectric</w:t>
       </w:r>
+      <w:proofErr w:type="spellEnd"/>
       <w:r>
         <w:rPr>
           <w:lang w:val="en-GB"/>
@@ -5862,43 +6090,45 @@
         </w:rPr>
         <w:t>Curves</w:t>
       </w:r>
-      <w:bookmarkEnd w:id="34"/>
+      <w:bookmarkEnd w:id="35"/>
     </w:p>
     <w:p>
       <w:pPr>
         <w:pStyle w:val="Titre3"/>
       </w:pPr>
-      <w:bookmarkStart w:id="35" w:name="_Toc472147581"/>
+      <w:bookmarkStart w:id="36" w:name="_Toc472147695"/>
       <w:r>
         <w:t>Definition</w:t>
       </w:r>
-      <w:bookmarkEnd w:id="35"/>
+      <w:bookmarkEnd w:id="36"/>
     </w:p>
     <w:p>
       <w:pPr>
         <w:pStyle w:val="Titre3"/>
       </w:pPr>
-      <w:bookmarkStart w:id="36" w:name="_Toc472147582"/>
+      <w:bookmarkStart w:id="37" w:name="_Toc472147696"/>
       <w:r>
         <w:t>Regularity</w:t>
       </w:r>
-      <w:bookmarkEnd w:id="36"/>
+      <w:bookmarkEnd w:id="37"/>
     </w:p>
     <w:p>
       <w:pPr>
         <w:pStyle w:val="Titre3"/>
       </w:pPr>
-      <w:bookmarkStart w:id="37" w:name="_Toc472147583"/>
+      <w:bookmarkStart w:id="38" w:name="_Toc472147697"/>
+      <w:proofErr w:type="spellStart"/>
       <w:r>
         <w:t>Reparametrization</w:t>
       </w:r>
-      <w:bookmarkEnd w:id="37"/>
+      <w:bookmarkEnd w:id="38"/>
+      <w:proofErr w:type="spellEnd"/>
     </w:p>
     <w:p>
       <w:pPr>
         <w:pStyle w:val="Titre3"/>
       </w:pPr>
-      <w:bookmarkStart w:id="38" w:name="_Toc472147584"/>
+      <w:bookmarkStart w:id="39" w:name="_Toc472147698"/>
       <w:r>
         <w:t>Natural</w:t>
       </w:r>
@@ -5908,13 +6138,13 @@
       <w:r>
         <w:t>parametrization</w:t>
       </w:r>
-      <w:bookmarkEnd w:id="38"/>
+      <w:bookmarkEnd w:id="39"/>
     </w:p>
     <w:p>
       <w:pPr>
         <w:pStyle w:val="Titre3"/>
       </w:pPr>
-      <w:bookmarkStart w:id="39" w:name="_Toc472147585"/>
+      <w:bookmarkStart w:id="40" w:name="_Toc472147699"/>
       <w:r>
         <w:t>Curve</w:t>
       </w:r>
@@ -5924,13 +6154,13 @@
       <w:r>
         <w:t>length</w:t>
       </w:r>
-      <w:bookmarkEnd w:id="39"/>
+      <w:bookmarkEnd w:id="40"/>
     </w:p>
     <w:p>
       <w:pPr>
         <w:pStyle w:val="Titre3"/>
       </w:pPr>
-      <w:bookmarkStart w:id="40" w:name="_Toc472147586"/>
+      <w:bookmarkStart w:id="41" w:name="_Toc472147700"/>
       <w:r>
         <w:t>Arc-length</w:t>
       </w:r>
@@ -5940,7 +6170,7 @@
       <w:r>
         <w:t>parametrization</w:t>
       </w:r>
-      <w:bookmarkEnd w:id="40"/>
+      <w:bookmarkEnd w:id="41"/>
     </w:p>
     <w:p>
       <w:pPr>
@@ -5949,26 +6179,30 @@
           <w:lang w:val="en-GB"/>
         </w:rPr>
       </w:pPr>
-      <w:bookmarkStart w:id="41" w:name="_Toc472147587"/>
+      <w:bookmarkStart w:id="42" w:name="_Toc472147701"/>
+      <w:proofErr w:type="spellStart"/>
       <w:r>
         <w:rPr>
           <w:lang w:val="en-GB"/>
         </w:rPr>
         <w:t>Frenet’s</w:t>
       </w:r>
+      <w:proofErr w:type="spellEnd"/>
       <w:r>
         <w:rPr>
           <w:lang w:val="en-GB"/>
         </w:rPr>
         <w:t xml:space="preserve"> </w:t>
       </w:r>
+      <w:proofErr w:type="spellStart"/>
       <w:r>
         <w:rPr>
           <w:lang w:val="en-GB"/>
         </w:rPr>
         <w:t>Trihedron</w:t>
       </w:r>
-      <w:bookmarkEnd w:id="41"/>
+      <w:bookmarkEnd w:id="42"/>
+      <w:proofErr w:type="spellEnd"/>
     </w:p>
     <w:p>
       <w:pPr>
@@ -5977,17 +6211,17 @@
           <w:color w:val="000000"/>
         </w:rPr>
       </w:pPr>
-      <w:bookmarkStart w:id="42" w:name="_Toc472147588"/>
+      <w:bookmarkStart w:id="43" w:name="_Toc472147702"/>
       <w:r>
         <w:t>Tangent vector</w:t>
       </w:r>
-      <w:bookmarkEnd w:id="42"/>
+      <w:bookmarkEnd w:id="43"/>
     </w:p>
     <w:p>
       <w:pPr>
         <w:pStyle w:val="Titre3"/>
       </w:pPr>
-      <w:bookmarkStart w:id="43" w:name="_Toc472147589"/>
+      <w:bookmarkStart w:id="44" w:name="_Toc472147703"/>
       <w:r>
         <w:t>Normal</w:t>
       </w:r>
@@ -5997,7 +6231,7 @@
       <w:r>
         <w:t>vector</w:t>
       </w:r>
-      <w:bookmarkEnd w:id="43"/>
+      <w:bookmarkEnd w:id="44"/>
     </w:p>
     <w:p>
       <w:pPr>
@@ -6007,17 +6241,19 @@
           <w:sz w:val="24"/>
         </w:rPr>
       </w:pPr>
-      <w:bookmarkStart w:id="44" w:name="_Toc472147590"/>
+      <w:bookmarkStart w:id="45" w:name="_Toc472147704"/>
+      <w:proofErr w:type="spellStart"/>
       <w:r>
         <w:t>Binormal</w:t>
       </w:r>
+      <w:proofErr w:type="spellEnd"/>
       <w:r>
         <w:t xml:space="preserve"> </w:t>
       </w:r>
       <w:r>
         <w:t>vector</w:t>
       </w:r>
-      <w:bookmarkEnd w:id="44"/>
+      <w:bookmarkEnd w:id="45"/>
     </w:p>
     <w:p>
       <w:pPr>
@@ -6029,14 +6265,14 @@
           <w:lang w:val="en-GB"/>
         </w:rPr>
       </w:pPr>
-      <w:bookmarkStart w:id="45" w:name="_Toc472147591"/>
+      <w:bookmarkStart w:id="46" w:name="_Toc472147705"/>
       <w:r>
         <w:rPr>
           <w:lang w:val="en-GB"/>
         </w:rPr>
         <w:t>Curvature</w:t>
       </w:r>
-      <w:bookmarkEnd w:id="45"/>
+      <w:bookmarkEnd w:id="46"/>
     </w:p>
     <w:p>
       <w:pPr>
@@ -6046,11 +6282,11 @@
           <w:sz w:val="24"/>
         </w:rPr>
       </w:pPr>
-      <w:bookmarkStart w:id="46" w:name="_Toc472147592"/>
+      <w:bookmarkStart w:id="47" w:name="_Toc472147706"/>
       <w:r>
         <w:t>Osculating circle</w:t>
       </w:r>
-      <w:bookmarkEnd w:id="46"/>
+      <w:bookmarkEnd w:id="47"/>
     </w:p>
     <w:p>
       <w:pPr>
@@ -6060,11 +6296,19 @@
           <w:sz w:val="24"/>
         </w:rPr>
       </w:pPr>
-      <w:bookmarkStart w:id="47" w:name="_Toc472147593"/>
-      <w:r>
-        <w:t>Curvature binormal vector</w:t>
-      </w:r>
-      <w:bookmarkEnd w:id="47"/>
+      <w:bookmarkStart w:id="48" w:name="_Toc472147707"/>
+      <w:r>
+        <w:t xml:space="preserve">Curvature </w:t>
+      </w:r>
+      <w:proofErr w:type="spellStart"/>
+      <w:r>
+        <w:t>binormal</w:t>
+      </w:r>
+      <w:proofErr w:type="spellEnd"/>
+      <w:r>
+        <w:t xml:space="preserve"> vector</w:t>
+      </w:r>
+      <w:bookmarkEnd w:id="48"/>
     </w:p>
     <w:p>
       <w:pPr>
@@ -6075,14 +6319,14 @@
           <w:lang w:val="en-GB"/>
         </w:rPr>
       </w:pPr>
-      <w:bookmarkStart w:id="48" w:name="_Toc472147594"/>
+      <w:bookmarkStart w:id="49" w:name="_Toc472147708"/>
       <w:r>
         <w:rPr>
           <w:lang w:val="en-GB"/>
         </w:rPr>
         <w:t>Torsion</w:t>
       </w:r>
-      <w:bookmarkEnd w:id="48"/>
+      <w:bookmarkEnd w:id="49"/>
     </w:p>
     <w:p>
       <w:pPr>
@@ -6093,14 +6337,14 @@
           <w:lang w:val="en-GB"/>
         </w:rPr>
       </w:pPr>
-      <w:bookmarkStart w:id="49" w:name="_Toc472147595"/>
+      <w:bookmarkStart w:id="50" w:name="_Toc472147709"/>
       <w:r>
         <w:rPr>
           <w:lang w:val="en-GB"/>
         </w:rPr>
         <w:t>Curve Framing</w:t>
       </w:r>
-      <w:bookmarkEnd w:id="49"/>
+      <w:bookmarkEnd w:id="50"/>
     </w:p>
     <w:p>
       <w:pPr>
@@ -6110,11 +6354,11 @@
           <w:sz w:val="24"/>
         </w:rPr>
       </w:pPr>
-      <w:bookmarkStart w:id="50" w:name="_Toc472147596"/>
+      <w:bookmarkStart w:id="51" w:name="_Toc472147710"/>
       <w:r>
         <w:t>Moving frame</w:t>
       </w:r>
-      <w:bookmarkEnd w:id="50"/>
+      <w:bookmarkEnd w:id="51"/>
     </w:p>
     <w:p>
       <w:pPr>
@@ -6124,11 +6368,11 @@
           <w:sz w:val="24"/>
         </w:rPr>
       </w:pPr>
-      <w:bookmarkStart w:id="51" w:name="_Toc472147597"/>
+      <w:bookmarkStart w:id="52" w:name="_Toc472147711"/>
       <w:r>
         <w:t>Adapted frame</w:t>
       </w:r>
-      <w:bookmarkEnd w:id="51"/>
+      <w:bookmarkEnd w:id="52"/>
     </w:p>
     <w:p>
       <w:pPr>
@@ -6138,11 +6382,16 @@
           <w:sz w:val="24"/>
         </w:rPr>
       </w:pPr>
-      <w:bookmarkStart w:id="52" w:name="_Toc472147598"/>
-      <w:r>
-        <w:t>Frenet frame</w:t>
-      </w:r>
-      <w:bookmarkEnd w:id="52"/>
+      <w:bookmarkStart w:id="53" w:name="_Toc472147712"/>
+      <w:proofErr w:type="spellStart"/>
+      <w:r>
+        <w:t>Frenet</w:t>
+      </w:r>
+      <w:proofErr w:type="spellEnd"/>
+      <w:r>
+        <w:t xml:space="preserve"> frame</w:t>
+      </w:r>
+      <w:bookmarkEnd w:id="53"/>
     </w:p>
     <w:p>
       <w:pPr>
@@ -6152,11 +6401,11 @@
           <w:sz w:val="24"/>
         </w:rPr>
       </w:pPr>
-      <w:bookmarkStart w:id="53" w:name="_Toc472147599"/>
+      <w:bookmarkStart w:id="54" w:name="_Toc472147713"/>
       <w:r>
         <w:t>Bishop frame</w:t>
       </w:r>
-      <w:bookmarkEnd w:id="53"/>
+      <w:bookmarkEnd w:id="54"/>
     </w:p>
     <w:p>
       <w:pPr>
@@ -6166,12 +6415,20 @@
           <w:sz w:val="24"/>
         </w:rPr>
       </w:pPr>
-      <w:bookmarkStart w:id="54" w:name="_Toc472147600"/>
+      <w:bookmarkStart w:id="55" w:name="_Toc472147714"/>
       <w:r>
         <w:lastRenderedPageBreak/>
-        <w:t>Comparison between Frenet and Bishop frames</w:t>
-      </w:r>
-      <w:bookmarkEnd w:id="54"/>
+        <w:t xml:space="preserve">Comparison between </w:t>
+      </w:r>
+      <w:proofErr w:type="spellStart"/>
+      <w:r>
+        <w:t>Frenet</w:t>
+      </w:r>
+      <w:proofErr w:type="spellEnd"/>
+      <w:r>
+        <w:t xml:space="preserve"> and Bishop frames</w:t>
+      </w:r>
+      <w:bookmarkEnd w:id="55"/>
     </w:p>
     <w:p>
       <w:pPr>
@@ -6182,14 +6439,14 @@
           <w:lang w:val="en-GB"/>
         </w:rPr>
       </w:pPr>
-      <w:bookmarkStart w:id="55" w:name="_Toc472147601"/>
+      <w:bookmarkStart w:id="56" w:name="_Toc472147715"/>
       <w:r>
         <w:rPr>
           <w:lang w:val="en-GB"/>
         </w:rPr>
         <w:t>Discrete Curvature</w:t>
       </w:r>
-      <w:bookmarkEnd w:id="55"/>
+      <w:bookmarkEnd w:id="56"/>
     </w:p>
     <w:p>
       <w:pPr>
@@ -6199,14 +6456,14 @@
           <w:sz w:val="24"/>
         </w:rPr>
       </w:pPr>
-      <w:bookmarkStart w:id="56" w:name="_Toc472147602"/>
+      <w:bookmarkStart w:id="57" w:name="_Toc472147716"/>
       <w:r>
         <w:t>Definition</w:t>
       </w:r>
       <w:r>
         <w:t>s</w:t>
       </w:r>
-      <w:bookmarkEnd w:id="56"/>
+      <w:bookmarkEnd w:id="57"/>
     </w:p>
     <w:p>
       <w:pPr>
@@ -6216,11 +6473,11 @@
           <w:sz w:val="24"/>
         </w:rPr>
       </w:pPr>
-      <w:bookmarkStart w:id="57" w:name="_Toc472147603"/>
+      <w:bookmarkStart w:id="58" w:name="_Toc472147717"/>
       <w:r>
         <w:t>Variability of discrete curvature regarding α</w:t>
       </w:r>
-      <w:bookmarkEnd w:id="57"/>
+      <w:bookmarkEnd w:id="58"/>
     </w:p>
     <w:p>
       <w:pPr>
@@ -6230,7 +6487,7 @@
           <w:sz w:val="24"/>
         </w:rPr>
       </w:pPr>
-      <w:bookmarkStart w:id="58" w:name="_Toc472147604"/>
+      <w:bookmarkStart w:id="59" w:name="_Toc472147718"/>
       <w:r>
         <w:t>Convergence benchmark κ</w:t>
       </w:r>
@@ -6242,9 +6499,11 @@
         </w:rPr>
         <w:t>1</w:t>
       </w:r>
+      <w:proofErr w:type="spellStart"/>
       <w:r>
         <w:t>vs.κ</w:t>
       </w:r>
+      <w:proofErr w:type="spellEnd"/>
       <w:r>
         <w:rPr>
           <w:position w:val="-6"/>
@@ -6253,7 +6512,7 @@
         </w:rPr>
         <w:t>2</w:t>
       </w:r>
-      <w:bookmarkEnd w:id="58"/>
+      <w:bookmarkEnd w:id="59"/>
       <w:r>
         <w:rPr>
           <w:position w:val="-6"/>
@@ -6284,7 +6543,7 @@
           <w:lang w:val="en-GB"/>
         </w:rPr>
       </w:pPr>
-      <w:bookmarkStart w:id="59" w:name="_Toc472147605"/>
+      <w:bookmarkStart w:id="60" w:name="_Toc472147719"/>
       <w:r>
         <w:rPr>
           <w:lang w:val="en-GB"/>
@@ -6304,7 +6563,7 @@
         </w:rPr>
         <w:t>: variational approach</w:t>
       </w:r>
-      <w:bookmarkEnd w:id="59"/>
+      <w:bookmarkEnd w:id="60"/>
     </w:p>
     <w:p>
       <w:pPr>
@@ -6313,56 +6572,55 @@
           <w:lang w:val="en-GB"/>
         </w:rPr>
       </w:pPr>
-      <w:bookmarkStart w:id="60" w:name="_Toc38198415"/>
-      <w:bookmarkStart w:id="61" w:name="_Toc199328395"/>
-      <w:bookmarkStart w:id="62" w:name="_Toc201478021"/>
-      <w:bookmarkStart w:id="63" w:name="_Toc205094302"/>
-      <w:bookmarkStart w:id="64" w:name="_Ref221020115"/>
-      <w:bookmarkStart w:id="65" w:name="_Toc373990006"/>
-      <w:bookmarkStart w:id="66" w:name="_Toc382634591"/>
-      <w:bookmarkStart w:id="67" w:name="_Toc393273262"/>
-      <w:bookmarkStart w:id="68" w:name="_Toc393677962"/>
-      <w:bookmarkStart w:id="69" w:name="_Toc394922899"/>
-      <w:bookmarkStart w:id="70" w:name="_Toc437422951"/>
-      <w:bookmarkStart w:id="71" w:name="_Toc21350251"/>
-      <w:bookmarkStart w:id="72" w:name="_Toc29726822"/>
-      <w:bookmarkStart w:id="73" w:name="_Toc124322955"/>
-      <w:bookmarkStart w:id="74" w:name="_Toc124324741"/>
-      <w:bookmarkStart w:id="75" w:name="_Toc181954173"/>
-      <w:bookmarkStart w:id="76" w:name="_Toc184204525"/>
-      <w:bookmarkStart w:id="77" w:name="_Toc199733384"/>
-      <w:bookmarkStart w:id="78" w:name="_Toc199757258"/>
-      <w:bookmarkStart w:id="79" w:name="_Toc472147606"/>
+      <w:bookmarkStart w:id="61" w:name="_Toc38198415"/>
+      <w:bookmarkStart w:id="62" w:name="_Toc199328395"/>
+      <w:bookmarkStart w:id="63" w:name="_Toc201478021"/>
+      <w:bookmarkStart w:id="64" w:name="_Toc205094302"/>
+      <w:bookmarkStart w:id="65" w:name="_Ref221020115"/>
+      <w:bookmarkStart w:id="66" w:name="_Toc373990006"/>
+      <w:bookmarkStart w:id="67" w:name="_Toc382634591"/>
+      <w:bookmarkStart w:id="68" w:name="_Toc393273262"/>
+      <w:bookmarkStart w:id="69" w:name="_Toc393677962"/>
+      <w:bookmarkStart w:id="70" w:name="_Toc394922899"/>
+      <w:bookmarkStart w:id="71" w:name="_Toc437422951"/>
+      <w:bookmarkStart w:id="72" w:name="_Toc21350251"/>
+      <w:bookmarkStart w:id="73" w:name="_Toc29726822"/>
+      <w:bookmarkStart w:id="74" w:name="_Toc124322955"/>
+      <w:bookmarkStart w:id="75" w:name="_Toc124324741"/>
+      <w:bookmarkStart w:id="76" w:name="_Toc181954173"/>
+      <w:bookmarkStart w:id="77" w:name="_Toc184204525"/>
+      <w:bookmarkStart w:id="78" w:name="_Toc199733384"/>
+      <w:bookmarkStart w:id="79" w:name="_Toc199757258"/>
+      <w:bookmarkStart w:id="80" w:name="_Toc472147720"/>
       <w:r>
         <w:rPr>
           <w:lang w:val="en-GB"/>
         </w:rPr>
         <w:t>Introduction</w:t>
       </w:r>
-      <w:bookmarkEnd w:id="79"/>
+      <w:bookmarkEnd w:id="80"/>
     </w:p>
     <w:p>
       <w:pPr>
         <w:pStyle w:val="Titre3"/>
       </w:pPr>
-      <w:bookmarkStart w:id="80" w:name="_Toc472147607"/>
+      <w:bookmarkStart w:id="81" w:name="_Toc472147721"/>
       <w:r>
         <w:t>Goals and contribution</w:t>
       </w:r>
       <w:r>
         <w:t>s</w:t>
       </w:r>
-      <w:bookmarkEnd w:id="80"/>
+      <w:bookmarkEnd w:id="81"/>
     </w:p>
     <w:p>
       <w:pPr>
         <w:pStyle w:val="Titre3"/>
       </w:pPr>
-      <w:bookmarkStart w:id="81" w:name="_Toc472147608"/>
-      <w:bookmarkEnd w:id="26"/>
+      <w:bookmarkStart w:id="82" w:name="_Toc472147722"/>
       <w:bookmarkEnd w:id="27"/>
       <w:bookmarkEnd w:id="28"/>
-      <w:bookmarkEnd w:id="60"/>
+      <w:bookmarkEnd w:id="29"/>
       <w:bookmarkEnd w:id="61"/>
       <w:bookmarkEnd w:id="62"/>
       <w:bookmarkEnd w:id="63"/>
@@ -6381,20 +6639,21 @@
       <w:bookmarkEnd w:id="76"/>
       <w:bookmarkEnd w:id="77"/>
       <w:bookmarkEnd w:id="78"/>
+      <w:bookmarkEnd w:id="79"/>
       <w:r>
         <w:t>Related works</w:t>
       </w:r>
-      <w:bookmarkEnd w:id="81"/>
+      <w:bookmarkEnd w:id="82"/>
     </w:p>
     <w:p>
       <w:pPr>
         <w:pStyle w:val="Titre3"/>
       </w:pPr>
-      <w:bookmarkStart w:id="82" w:name="_Toc472147609"/>
+      <w:bookmarkStart w:id="83" w:name="_Toc472147723"/>
       <w:r>
         <w:t>Overview</w:t>
       </w:r>
-      <w:bookmarkEnd w:id="82"/>
+      <w:bookmarkEnd w:id="83"/>
     </w:p>
     <w:p>
       <w:pPr>
@@ -6405,14 +6664,14 @@
           <w:lang w:val="en-GB"/>
         </w:rPr>
       </w:pPr>
-      <w:bookmarkStart w:id="83" w:name="_Toc472147610"/>
+      <w:bookmarkStart w:id="84" w:name="_Toc472147724"/>
       <w:r>
         <w:rPr>
           <w:lang w:val="en-GB"/>
         </w:rPr>
         <w:t>Elastic energy</w:t>
       </w:r>
-      <w:bookmarkEnd w:id="83"/>
+      <w:bookmarkEnd w:id="84"/>
     </w:p>
     <w:p>
       <w:pPr>
@@ -6424,14 +6683,14 @@
           <w:lang w:val="en-GB"/>
         </w:rPr>
       </w:pPr>
-      <w:bookmarkStart w:id="84" w:name="_Toc472147611"/>
+      <w:bookmarkStart w:id="85" w:name="_Toc472147725"/>
       <w:r>
         <w:rPr>
           <w:lang w:val="en-GB"/>
         </w:rPr>
         <w:t>Curve-angle representation</w:t>
       </w:r>
-      <w:bookmarkEnd w:id="84"/>
+      <w:bookmarkEnd w:id="85"/>
     </w:p>
     <w:p>
       <w:pPr>
@@ -6441,11 +6700,16 @@
           <w:sz w:val="24"/>
         </w:rPr>
       </w:pPr>
-      <w:bookmarkStart w:id="85" w:name="_Toc472147612"/>
-      <w:r>
-        <w:t>Zero-twistingframe</w:t>
-      </w:r>
-      <w:bookmarkEnd w:id="85"/>
+      <w:bookmarkStart w:id="86" w:name="_Toc472147726"/>
+      <w:r>
+        <w:t>Zero-</w:t>
+      </w:r>
+      <w:proofErr w:type="spellStart"/>
+      <w:r>
+        <w:t>twistingframe</w:t>
+      </w:r>
+      <w:bookmarkEnd w:id="86"/>
+      <w:proofErr w:type="spellEnd"/>
     </w:p>
     <w:p>
       <w:pPr>
@@ -6457,14 +6721,14 @@
           <w:lang w:val="en-GB"/>
         </w:rPr>
       </w:pPr>
-      <w:bookmarkStart w:id="86" w:name="_Toc472147613"/>
+      <w:bookmarkStart w:id="87" w:name="_Toc472147727"/>
       <w:r>
         <w:rPr>
           <w:lang w:val="en-GB"/>
         </w:rPr>
         <w:t>Strains</w:t>
       </w:r>
-      <w:bookmarkEnd w:id="86"/>
+      <w:bookmarkEnd w:id="87"/>
     </w:p>
     <w:p>
       <w:pPr>
@@ -6475,11 +6739,11 @@
           <w:szCs w:val="24"/>
         </w:rPr>
       </w:pPr>
-      <w:bookmarkStart w:id="87" w:name="_Toc472147614"/>
+      <w:bookmarkStart w:id="88" w:name="_Toc472147728"/>
       <w:r>
         <w:t>Axial strain</w:t>
       </w:r>
-      <w:bookmarkEnd w:id="87"/>
+      <w:bookmarkEnd w:id="88"/>
     </w:p>
     <w:p>
       <w:pPr>
@@ -6490,11 +6754,11 @@
           <w:szCs w:val="24"/>
         </w:rPr>
       </w:pPr>
-      <w:bookmarkStart w:id="88" w:name="_Toc472147615"/>
+      <w:bookmarkStart w:id="89" w:name="_Toc472147729"/>
       <w:r>
         <w:t>Bending strain</w:t>
       </w:r>
-      <w:bookmarkEnd w:id="88"/>
+      <w:bookmarkEnd w:id="89"/>
     </w:p>
     <w:p>
       <w:pPr>
@@ -6504,11 +6768,11 @@
           <w:sz w:val="24"/>
         </w:rPr>
       </w:pPr>
-      <w:bookmarkStart w:id="89" w:name="_Toc472147616"/>
+      <w:bookmarkStart w:id="90" w:name="_Toc472147730"/>
       <w:r>
         <w:t>Torsional strain</w:t>
       </w:r>
-      <w:bookmarkEnd w:id="89"/>
+      <w:bookmarkEnd w:id="90"/>
       <w:r>
         <w:t xml:space="preserve"> </w:t>
       </w:r>
@@ -6522,14 +6786,14 @@
           <w:lang w:val="en-GB"/>
         </w:rPr>
       </w:pPr>
-      <w:bookmarkStart w:id="90" w:name="_Toc472147617"/>
+      <w:bookmarkStart w:id="91" w:name="_Toc472147731"/>
       <w:r>
         <w:rPr>
           <w:lang w:val="en-GB"/>
         </w:rPr>
         <w:t>Elastic energy</w:t>
       </w:r>
-      <w:bookmarkEnd w:id="90"/>
+      <w:bookmarkEnd w:id="91"/>
     </w:p>
     <w:p>
       <w:pPr>
@@ -6540,14 +6804,22 @@
           <w:lang w:val="en-GB"/>
         </w:rPr>
       </w:pPr>
-      <w:bookmarkStart w:id="91" w:name="_Toc472147618"/>
-      <w:r>
-        <w:rPr>
-          <w:lang w:val="en-GB"/>
-        </w:rPr>
-        <w:t>Quasistatic assumption</w:t>
-      </w:r>
-      <w:bookmarkEnd w:id="91"/>
+      <w:bookmarkStart w:id="92" w:name="_Toc472147732"/>
+      <w:proofErr w:type="spellStart"/>
+      <w:r>
+        <w:rPr>
+          <w:lang w:val="en-GB"/>
+        </w:rPr>
+        <w:t>Quasistatic</w:t>
+      </w:r>
+      <w:proofErr w:type="spellEnd"/>
+      <w:r>
+        <w:rPr>
+          <w:lang w:val="en-GB"/>
+        </w:rPr>
+        <w:t xml:space="preserve"> assumption</w:t>
+      </w:r>
+      <w:bookmarkEnd w:id="92"/>
       <w:r>
         <w:rPr>
           <w:lang w:val="en-GB"/>
@@ -6564,14 +6836,28 @@
           <w:lang w:val="en-GB"/>
         </w:rPr>
       </w:pPr>
-      <w:bookmarkStart w:id="92" w:name="_Toc472147619"/>
-      <w:r>
-        <w:rPr>
-          <w:lang w:val="en-GB"/>
-        </w:rPr>
-        <w:t>Energy gradient with respect to θ : moment of torsion</w:t>
-      </w:r>
-      <w:bookmarkEnd w:id="92"/>
+      <w:bookmarkStart w:id="93" w:name="_Toc472147733"/>
+      <w:r>
+        <w:rPr>
+          <w:lang w:val="en-GB"/>
+        </w:rPr>
+        <w:t xml:space="preserve">Energy gradient with respect to </w:t>
+      </w:r>
+      <w:proofErr w:type="gramStart"/>
+      <w:r>
+        <w:rPr>
+          <w:lang w:val="en-GB"/>
+        </w:rPr>
+        <w:t>θ :</w:t>
+      </w:r>
+      <w:proofErr w:type="gramEnd"/>
+      <w:r>
+        <w:rPr>
+          <w:lang w:val="en-GB"/>
+        </w:rPr>
+        <w:t xml:space="preserve"> moment of torsion</w:t>
+      </w:r>
+      <w:bookmarkEnd w:id="93"/>
     </w:p>
     <w:p>
       <w:pPr>
@@ -6581,11 +6867,11 @@
           <w:sz w:val="24"/>
         </w:rPr>
       </w:pPr>
-      <w:bookmarkStart w:id="93" w:name="_Toc472147620"/>
+      <w:bookmarkStart w:id="94" w:name="_Toc472147734"/>
       <w:r>
         <w:t>Derivative of material directors with respect to θ</w:t>
       </w:r>
-      <w:bookmarkEnd w:id="93"/>
+      <w:bookmarkEnd w:id="94"/>
     </w:p>
     <w:p>
       <w:pPr>
@@ -6595,7 +6881,7 @@
           <w:sz w:val="24"/>
         </w:rPr>
       </w:pPr>
-      <w:bookmarkStart w:id="94" w:name="_Toc472147621"/>
+      <w:bookmarkStart w:id="95" w:name="_Toc472147735"/>
       <w:r>
         <w:t>Derivative of the material curvatures vector with respect to θ</w:t>
       </w:r>
@@ -6614,7 +6900,7 @@
         <w:t>  </w:t>
       </w:r>
-      <w:bookmarkEnd w:id="94"/>
+      <w:bookmarkEnd w:id="95"/>
     </w:p>
     <w:p>
       <w:pPr>
@@ -6624,7 +6910,7 @@
           <w:sz w:val="24"/>
         </w:rPr>
       </w:pPr>
-      <w:bookmarkStart w:id="95" w:name="_Toc472147622"/>
+      <w:bookmarkStart w:id="96" w:name="_Toc472147736"/>
       <w:r>
         <w:t>Computation of the moment of torsion</w:t>
       </w:r>
@@ -6637,7 +6923,7 @@
         <w:t>  </w:t>
       </w:r>
-      <w:bookmarkEnd w:id="95"/>
+      <w:bookmarkEnd w:id="96"/>
     </w:p>
     <w:p>
       <w:pPr>
@@ -6648,20 +6934,20 @@
           <w:lang w:val="en-GB"/>
         </w:rPr>
       </w:pPr>
-      <w:bookmarkStart w:id="96" w:name="_Toc472147623"/>
+      <w:bookmarkStart w:id="97" w:name="_Toc472147737"/>
       <w:r>
         <w:rPr>
           <w:lang w:val="en-GB"/>
         </w:rPr>
         <w:t>Energy gradient with respect to x: internal forces</w:t>
       </w:r>
-      <w:bookmarkEnd w:id="96"/>
+      <w:bookmarkEnd w:id="97"/>
     </w:p>
     <w:p>
       <w:pPr>
         <w:pStyle w:val="Titre3"/>
       </w:pPr>
-      <w:bookmarkStart w:id="97" w:name="_Toc472147624"/>
+      <w:bookmarkStart w:id="98" w:name="_Toc472147738"/>
       <w:r>
         <w:t xml:space="preserve">Derivative of material directors with respect to </w:t>
       </w:r>
@@ -6682,13 +6968,13 @@
         <w:t>  </w:t>
       </w:r>
-      <w:bookmarkEnd w:id="97"/>
+      <w:bookmarkEnd w:id="98"/>
     </w:p>
     <w:p>
       <w:pPr>
         <w:pStyle w:val="Titre3"/>
       </w:pPr>
-      <w:bookmarkStart w:id="98" w:name="_Toc472147625"/>
+      <w:bookmarkStart w:id="99" w:name="_Toc472147739"/>
       <w:r>
         <w:t xml:space="preserve">Derivative of the material curvatures vector with respect to </w:t>
       </w:r>
@@ -6699,17 +6985,22 @@
         </w:rPr>
         <w:t>x</w:t>
       </w:r>
-      <w:bookmarkEnd w:id="98"/>
+      <w:bookmarkEnd w:id="99"/>
     </w:p>
     <w:p>
       <w:pPr>
         <w:pStyle w:val="Titre3"/>
       </w:pPr>
-      <w:bookmarkStart w:id="99" w:name="_Toc472147626"/>
-      <w:r>
-        <w:t>Computation of the forces acting on the centerline</w:t>
-      </w:r>
-      <w:bookmarkEnd w:id="99"/>
+      <w:bookmarkStart w:id="100" w:name="_Toc472147740"/>
+      <w:r>
+        <w:t xml:space="preserve">Computation of the forces acting on the </w:t>
+      </w:r>
+      <w:proofErr w:type="spellStart"/>
+      <w:r>
+        <w:t>centerline</w:t>
+      </w:r>
+      <w:bookmarkEnd w:id="100"/>
+      <w:proofErr w:type="spellEnd"/>
     </w:p>
     <w:p>
       <w:pPr>
@@ -6720,7 +7011,7 @@
           <w:lang w:val="en-GB"/>
         </w:rPr>
       </w:pPr>
-      <w:bookmarkStart w:id="100" w:name="_Toc472147627"/>
+      <w:bookmarkStart w:id="101" w:name="_Toc472147741"/>
       <w:r>
         <w:rPr>
           <w:lang w:val="en-GB"/>
@@ -6728,7 +7019,7 @@
         <w:lastRenderedPageBreak/>
         <w:t>Conclusion</w:t>
       </w:r>
-      <w:bookmarkEnd w:id="100"/>
+      <w:bookmarkEnd w:id="101"/>
     </w:p>
     <w:p>
       <w:pPr>
@@ -6744,7 +7035,7 @@
           <w:lang w:val="en-GB"/>
         </w:rPr>
       </w:pPr>
-      <w:bookmarkStart w:id="101" w:name="_Toc472147628"/>
+      <w:bookmarkStart w:id="102" w:name="_Toc472147742"/>
       <w:r>
         <w:rPr>
           <w:lang w:val="en-GB"/>
@@ -6758,7 +7049,7 @@
         </w:rPr>
         <w:t>: equilibrium approach</w:t>
       </w:r>
-      <w:bookmarkEnd w:id="101"/>
+      <w:bookmarkEnd w:id="102"/>
     </w:p>
     <w:p>
       <w:pPr>
@@ -6767,27 +7058,27 @@
           <w:lang w:val="en-GB"/>
         </w:rPr>
       </w:pPr>
-      <w:bookmarkStart w:id="102" w:name="_Toc472147629"/>
+      <w:bookmarkStart w:id="103" w:name="_Toc472147743"/>
       <w:r>
         <w:rPr>
           <w:lang w:val="en-GB"/>
         </w:rPr>
         <w:t>Introduction</w:t>
       </w:r>
-      <w:bookmarkEnd w:id="102"/>
+      <w:bookmarkEnd w:id="103"/>
     </w:p>
     <w:p>
       <w:pPr>
         <w:pStyle w:val="Titre3"/>
       </w:pPr>
-      <w:bookmarkStart w:id="103" w:name="_Toc472147630"/>
+      <w:bookmarkStart w:id="104" w:name="_Toc472147744"/>
       <w:r>
         <w:t>Goals and contribution</w:t>
       </w:r>
       <w:r>
         <w:t>s</w:t>
       </w:r>
-      <w:bookmarkEnd w:id="103"/>
+      <w:bookmarkEnd w:id="104"/>
     </w:p>
     <w:p>
       <w:pPr>
@@ -6817,21 +7108,21 @@
       <w:pPr>
         <w:pStyle w:val="Titre3"/>
       </w:pPr>
-      <w:bookmarkStart w:id="104" w:name="_Toc472147631"/>
+      <w:bookmarkStart w:id="105" w:name="_Toc472147745"/>
       <w:r>
         <w:t>Related works</w:t>
       </w:r>
-      <w:bookmarkEnd w:id="104"/>
+      <w:bookmarkEnd w:id="105"/>
     </w:p>
     <w:p>
       <w:pPr>
         <w:pStyle w:val="Titre3"/>
       </w:pPr>
-      <w:bookmarkStart w:id="105" w:name="_Toc472147632"/>
+      <w:bookmarkStart w:id="106" w:name="_Toc472147746"/>
       <w:r>
         <w:t>Overview</w:t>
       </w:r>
-      <w:bookmarkEnd w:id="105"/>
+      <w:bookmarkEnd w:id="106"/>
     </w:p>
     <w:p>
       <w:pPr>
@@ -6840,14 +7131,14 @@
           <w:lang w:val="en-GB"/>
         </w:rPr>
       </w:pPr>
-      <w:bookmarkStart w:id="106" w:name="_Toc472147633"/>
+      <w:bookmarkStart w:id="107" w:name="_Toc472147747"/>
       <w:r>
         <w:rPr>
           <w:lang w:val="en-GB"/>
         </w:rPr>
         <w:t>Dynamic Kirchhoff equations</w:t>
       </w:r>
-      <w:bookmarkEnd w:id="106"/>
+      <w:bookmarkEnd w:id="107"/>
     </w:p>
     <w:p>
       <w:pPr>
@@ -6856,11 +7147,11 @@
           <w:color w:val="000000"/>
         </w:rPr>
       </w:pPr>
-      <w:bookmarkStart w:id="107" w:name="_Toc472147634"/>
+      <w:bookmarkStart w:id="108" w:name="_Toc472147748"/>
       <w:r>
         <w:t>Balance of the linear momentum</w:t>
       </w:r>
-      <w:bookmarkEnd w:id="107"/>
+      <w:bookmarkEnd w:id="108"/>
       <w:r>
         <w:t xml:space="preserve"> </w:t>
       </w:r>
@@ -6873,11 +7164,11 @@
           <w:sz w:val="24"/>
         </w:rPr>
       </w:pPr>
-      <w:bookmarkStart w:id="108" w:name="_Toc472147635"/>
+      <w:bookmarkStart w:id="109" w:name="_Toc472147749"/>
       <w:r>
         <w:t>Balance of the angular momentum</w:t>
       </w:r>
-      <w:bookmarkEnd w:id="108"/>
+      <w:bookmarkEnd w:id="109"/>
     </w:p>
     <w:p>
       <w:pPr>
@@ -6894,13 +7185,15 @@
           <w:lang w:val="en-GB"/>
         </w:rPr>
       </w:pPr>
-      <w:bookmarkStart w:id="109" w:name="_Toc472147636"/>
+      <w:bookmarkStart w:id="110" w:name="_Toc472147750"/>
+      <w:proofErr w:type="gramStart"/>
       <w:r>
         <w:rPr>
           <w:lang w:val="en-GB"/>
         </w:rPr>
         <w:t>4.3  Equations</w:t>
       </w:r>
+      <w:proofErr w:type="gramEnd"/>
       <w:r>
         <w:rPr>
           <w:lang w:val="en-GB"/>
@@ -6925,7 +7218,7 @@
         </w:rPr>
         <w:t>motion</w:t>
       </w:r>
-      <w:bookmarkEnd w:id="109"/>
+      <w:bookmarkEnd w:id="110"/>
     </w:p>
     <w:p>
       <w:pPr>
@@ -6936,7 +7229,7 @@
           <w:szCs w:val="24"/>
         </w:rPr>
       </w:pPr>
-      <w:bookmarkStart w:id="110" w:name="_Toc472147637"/>
+      <w:bookmarkStart w:id="111" w:name="_Toc472147751"/>
       <w:r>
         <w:t>Constitutive</w:t>
       </w:r>
@@ -6946,17 +7239,17 @@
       <w:r>
         <w:t>equations</w:t>
       </w:r>
-      <w:bookmarkEnd w:id="110"/>
+      <w:bookmarkEnd w:id="111"/>
     </w:p>
     <w:p>
       <w:pPr>
         <w:pStyle w:val="Titre3"/>
       </w:pPr>
-      <w:bookmarkStart w:id="111" w:name="_Toc472147638"/>
+      <w:bookmarkStart w:id="112" w:name="_Toc472147752"/>
       <w:r>
         <w:t>Internal forces and moments</w:t>
       </w:r>
-      <w:bookmarkEnd w:id="111"/>
+      <w:bookmarkEnd w:id="112"/>
     </w:p>
     <w:p>
       <w:pPr>
@@ -6966,11 +7259,11 @@
           <w:sz w:val="24"/>
         </w:rPr>
       </w:pPr>
-      <w:bookmarkStart w:id="112" w:name="_Toc472147639"/>
+      <w:bookmarkStart w:id="113" w:name="_Toc472147753"/>
       <w:r>
         <w:t>Rod dynamic</w:t>
       </w:r>
-      <w:bookmarkEnd w:id="112"/>
+      <w:bookmarkEnd w:id="113"/>
     </w:p>
     <w:p>
       <w:pPr>
@@ -6981,14 +7274,14 @@
           <w:lang w:val="en-GB"/>
         </w:rPr>
       </w:pPr>
-      <w:bookmarkStart w:id="113" w:name="_Toc472147640"/>
+      <w:bookmarkStart w:id="114" w:name="_Toc472147754"/>
       <w:r>
         <w:rPr>
           <w:lang w:val="en-GB"/>
         </w:rPr>
         <w:t>Geometric interpretation</w:t>
       </w:r>
-      <w:bookmarkEnd w:id="113"/>
+      <w:bookmarkEnd w:id="114"/>
     </w:p>
     <w:p>
       <w:pPr>
@@ -6997,14 +7290,22 @@
           <w:lang w:val="en-GB"/>
         </w:rPr>
       </w:pPr>
-      <w:bookmarkStart w:id="114" w:name="_Toc472147641"/>
-      <w:r>
-        <w:rPr>
-          <w:lang w:val="en-GB"/>
-        </w:rPr>
-        <w:t>forces acting on the centerline</w:t>
-      </w:r>
-      <w:bookmarkEnd w:id="114"/>
+      <w:bookmarkStart w:id="115" w:name="_Toc472147755"/>
+      <w:r>
+        <w:rPr>
+          <w:lang w:val="en-GB"/>
+        </w:rPr>
+        <w:t xml:space="preserve">forces acting on the </w:t>
+      </w:r>
+      <w:proofErr w:type="spellStart"/>
+      <w:r>
+        <w:rPr>
+          <w:lang w:val="en-GB"/>
+        </w:rPr>
+        <w:t>centerline</w:t>
+      </w:r>
+      <w:bookmarkEnd w:id="115"/>
+      <w:proofErr w:type="spellEnd"/>
     </w:p>
     <w:p>
       <w:pPr>
@@ -7013,14 +7314,22 @@
           <w:lang w:val="en-GB"/>
         </w:rPr>
       </w:pPr>
-      <w:bookmarkStart w:id="115" w:name="_Toc472147642"/>
-      <w:r>
-        <w:rPr>
-          <w:lang w:val="en-GB"/>
-        </w:rPr>
-        <w:t>moment acting on the centerline</w:t>
-      </w:r>
-      <w:bookmarkEnd w:id="115"/>
+      <w:bookmarkStart w:id="116" w:name="_Toc472147756"/>
+      <w:r>
+        <w:rPr>
+          <w:lang w:val="en-GB"/>
+        </w:rPr>
+        <w:t xml:space="preserve">moment acting on the </w:t>
+      </w:r>
+      <w:proofErr w:type="spellStart"/>
+      <w:r>
+        <w:rPr>
+          <w:lang w:val="en-GB"/>
+        </w:rPr>
+        <w:t>centerline</w:t>
+      </w:r>
+      <w:bookmarkEnd w:id="116"/>
+      <w:proofErr w:type="spellEnd"/>
     </w:p>
     <w:p>
       <w:pPr>
@@ -7031,14 +7340,14 @@
           <w:lang w:val="en-GB"/>
         </w:rPr>
       </w:pPr>
-      <w:bookmarkStart w:id="116" w:name="_Toc472147643"/>
+      <w:bookmarkStart w:id="117" w:name="_Toc472147757"/>
       <w:r>
         <w:rPr>
           <w:lang w:val="en-GB"/>
         </w:rPr>
         <w:t>Conclusion</w:t>
       </w:r>
-      <w:bookmarkEnd w:id="116"/>
+      <w:bookmarkEnd w:id="117"/>
     </w:p>
     <w:p>
       <w:pPr>
@@ -7047,7 +7356,7 @@
           <w:lang w:val="en-GB"/>
         </w:rPr>
       </w:pPr>
-      <w:bookmarkStart w:id="117" w:name="_Toc472147644"/>
+      <w:bookmarkStart w:id="118" w:name="_Toc472147758"/>
       <w:r>
         <w:rPr>
           <w:lang w:val="en-GB"/>
@@ -7091,14 +7400,12 @@
         </w:rPr>
         <w:t>element</w:t>
       </w:r>
-      <w:bookmarkEnd w:id="117"/>
       <w:r>
         <w:rPr>
           <w:lang w:val="en-GB"/>
         </w:rPr>
         <w:t xml:space="preserve"> for numerical analysis</w:t>
       </w:r>
-      <w:bookmarkStart w:id="118" w:name="_GoBack"/>
       <w:bookmarkEnd w:id="118"/>
     </w:p>
     <w:p>
@@ -7108,7 +7415,7 @@
           <w:lang w:val="en-GB"/>
         </w:rPr>
       </w:pPr>
-      <w:bookmarkStart w:id="119" w:name="_Toc472147645"/>
+      <w:bookmarkStart w:id="119" w:name="_Toc472147759"/>
       <w:r>
         <w:rPr>
           <w:lang w:val="en-GB"/>
@@ -7121,7 +7428,7 @@
       <w:pPr>
         <w:pStyle w:val="Titre3"/>
       </w:pPr>
-      <w:bookmarkStart w:id="120" w:name="_Toc472147646"/>
+      <w:bookmarkStart w:id="120" w:name="_Toc472147760"/>
       <w:r>
         <w:t>Goals and contribution</w:t>
       </w:r>
@@ -7135,7 +7442,23 @@
         <w:pStyle w:val="PucesV1"/>
       </w:pPr>
       <w:r>
-        <w:t>Bi-arc kinematic accounting for discontinuities (EI or Fext or Mext)</w:t>
+        <w:t xml:space="preserve">Bi-arc kinematic accounting for discontinuities (EI or </w:t>
+      </w:r>
+      <w:proofErr w:type="spellStart"/>
+      <w:r>
+        <w:t>Fext</w:t>
+      </w:r>
+      <w:proofErr w:type="spellEnd"/>
+      <w:r>
+        <w:t xml:space="preserve"> or </w:t>
+      </w:r>
+      <w:proofErr w:type="spellStart"/>
+      <w:r>
+        <w:t>Mext</w:t>
+      </w:r>
+      <w:proofErr w:type="spellEnd"/>
+      <w:r>
+        <w:t>)</w:t>
       </w:r>
     </w:p>
     <w:p>
@@ -7159,7 +7482,15 @@
         <w:pStyle w:val="PucesV1"/>
       </w:pPr>
       <w:r>
-        <w:t>Boundary conditions : forces vs speed way of dealing with it</w:t>
+        <w:t xml:space="preserve">Boundary </w:t>
+      </w:r>
+      <w:proofErr w:type="gramStart"/>
+      <w:r>
+        <w:t>conditions :</w:t>
+      </w:r>
+      <w:proofErr w:type="gramEnd"/>
+      <w:r>
+        <w:t xml:space="preserve"> forces vs speed way of dealing with it</w:t>
       </w:r>
     </w:p>
     <w:p>
@@ -7176,7 +7507,7 @@
       <w:pPr>
         <w:pStyle w:val="Titre3"/>
       </w:pPr>
-      <w:bookmarkStart w:id="121" w:name="_Toc472147647"/>
+      <w:bookmarkStart w:id="121" w:name="_Toc472147761"/>
       <w:r>
         <w:t>Related works</w:t>
       </w:r>
@@ -7186,7 +7517,7 @@
       <w:pPr>
         <w:pStyle w:val="Titre3"/>
       </w:pPr>
-      <w:bookmarkStart w:id="122" w:name="_Toc472147648"/>
+      <w:bookmarkStart w:id="122" w:name="_Toc472147762"/>
       <w:r>
         <w:t>Overview</w:t>
       </w:r>
@@ -7199,7 +7530,7 @@
           <w:lang w:val="en-GB"/>
         </w:rPr>
       </w:pPr>
-      <w:bookmarkStart w:id="123" w:name="_Toc472147649"/>
+      <w:bookmarkStart w:id="123" w:name="_Toc472147763"/>
       <w:r>
         <w:rPr>
           <w:lang w:val="en-GB"/>
@@ -7212,17 +7543,19 @@
       <w:pPr>
         <w:pStyle w:val="Titre3"/>
       </w:pPr>
-      <w:bookmarkStart w:id="124" w:name="_Toc472147650"/>
+      <w:bookmarkStart w:id="124" w:name="_Toc472147764"/>
+      <w:proofErr w:type="spellStart"/>
       <w:r>
         <w:t>Centerline</w:t>
       </w:r>
       <w:bookmarkEnd w:id="124"/>
+      <w:proofErr w:type="spellEnd"/>
     </w:p>
     <w:p>
       <w:pPr>
         <w:pStyle w:val="Titre3"/>
       </w:pPr>
-      <w:bookmarkStart w:id="125" w:name="_Toc472147651"/>
+      <w:bookmarkStart w:id="125" w:name="_Toc472147765"/>
       <w:r>
         <w:t>Section</w:t>
       </w:r>
@@ -7232,7 +7565,7 @@
       <w:pPr>
         <w:pStyle w:val="Titre3"/>
       </w:pPr>
-      <w:bookmarkStart w:id="126" w:name="_Toc472147652"/>
+      <w:bookmarkStart w:id="126" w:name="_Toc472147766"/>
       <w:r>
         <w:t>Hinged bi-arcs</w:t>
       </w:r>
@@ -7245,7 +7578,7 @@
           <w:lang w:val="en-GB"/>
         </w:rPr>
       </w:pPr>
-      <w:bookmarkStart w:id="127" w:name="_Toc472147653"/>
+      <w:bookmarkStart w:id="127" w:name="_Toc472147767"/>
       <w:r>
         <w:rPr>
           <w:lang w:val="en-GB"/>
@@ -7258,9 +7591,17 @@
       <w:pPr>
         <w:pStyle w:val="Titre3"/>
       </w:pPr>
-      <w:bookmarkStart w:id="128" w:name="_Toc472147654"/>
-      <w:r>
-        <w:t>Forces acting on the centerline (</w:t>
+      <w:bookmarkStart w:id="128" w:name="_Toc472147768"/>
+      <w:r>
+        <w:t xml:space="preserve">Forces acting on the </w:t>
+      </w:r>
+      <w:proofErr w:type="spellStart"/>
+      <w:r>
+        <w:t>centerline</w:t>
+      </w:r>
+      <w:proofErr w:type="spellEnd"/>
+      <w:r>
+        <w:t xml:space="preserve"> (</w:t>
       </w:r>
       <w:r>
         <w:rPr>
@@ -7277,7 +7618,7 @@
       <w:pPr>
         <w:pStyle w:val="Titre3"/>
       </w:pPr>
-      <w:bookmarkStart w:id="129" w:name="_Toc472147655"/>
+      <w:bookmarkStart w:id="129" w:name="_Toc472147769"/>
       <w:r>
         <w:t>Torsion acting on the sections (</w:t>
       </w:r>
@@ -7296,7 +7637,7 @@
           <w:lang w:val="en-GB"/>
         </w:rPr>
       </w:pPr>
-      <w:bookmarkStart w:id="130" w:name="_Toc472147656"/>
+      <w:bookmarkStart w:id="130" w:name="_Toc472147770"/>
       <w:r>
         <w:rPr>
           <w:lang w:val="en-GB"/>
@@ -7309,50 +7650,322 @@
       <w:pPr>
         <w:pStyle w:val="PucesV1"/>
       </w:pPr>
-      <w:r>
-        <w:t>Soit géré en terme de vitesse soit en terme d’effort</w:t>
-      </w:r>
+      <w:proofErr w:type="spellStart"/>
+      <w:r>
+        <w:t>Soit</w:t>
+      </w:r>
+      <w:proofErr w:type="spellEnd"/>
+      <w:r>
+        <w:t xml:space="preserve"> </w:t>
+      </w:r>
+      <w:proofErr w:type="spellStart"/>
+      <w:r>
+        <w:t>géré</w:t>
+      </w:r>
+      <w:proofErr w:type="spellEnd"/>
+      <w:r>
+        <w:t xml:space="preserve"> </w:t>
+      </w:r>
+      <w:proofErr w:type="spellStart"/>
+      <w:r>
+        <w:t>en</w:t>
+      </w:r>
+      <w:proofErr w:type="spellEnd"/>
+      <w:r>
+        <w:t xml:space="preserve"> </w:t>
+      </w:r>
+      <w:proofErr w:type="spellStart"/>
+      <w:r>
+        <w:t>terme</w:t>
+      </w:r>
+      <w:proofErr w:type="spellEnd"/>
+      <w:r>
+        <w:t xml:space="preserve"> de </w:t>
+      </w:r>
+      <w:proofErr w:type="spellStart"/>
+      <w:r>
+        <w:t>vitesse</w:t>
+      </w:r>
+      <w:proofErr w:type="spellEnd"/>
+      <w:r>
+        <w:t xml:space="preserve"> </w:t>
+      </w:r>
+      <w:proofErr w:type="spellStart"/>
+      <w:r>
+        <w:t>soit</w:t>
+      </w:r>
+      <w:proofErr w:type="spellEnd"/>
+      <w:r>
+        <w:t xml:space="preserve"> </w:t>
+      </w:r>
+      <w:proofErr w:type="spellStart"/>
+      <w:r>
+        <w:t>en</w:t>
+      </w:r>
+      <w:proofErr w:type="spellEnd"/>
+      <w:r>
+        <w:t xml:space="preserve"> </w:t>
+      </w:r>
+      <w:proofErr w:type="spellStart"/>
+      <w:r>
+        <w:t>terme</w:t>
+      </w:r>
+      <w:proofErr w:type="spellEnd"/>
+      <w:r>
+        <w:t xml:space="preserve"> </w:t>
+      </w:r>
+      <w:proofErr w:type="spellStart"/>
+      <w:r>
+        <w:t>d’effort</w:t>
+      </w:r>
+      <w:proofErr w:type="spellEnd"/>
     </w:p>
     <w:p>
       <w:pPr>
         <w:pStyle w:val="PucesV1"/>
       </w:pPr>
-      <w:r>
-        <w:t xml:space="preserve">Calcul de la courbure </w:t>
-      </w:r>
-      <w:r>
-        <w:t>aux extrémitées</w:t>
-      </w:r>
+      <w:proofErr w:type="spellStart"/>
+      <w:r>
+        <w:t>Calcul</w:t>
+      </w:r>
+      <w:proofErr w:type="spellEnd"/>
+      <w:r>
+        <w:t xml:space="preserve"> de la </w:t>
+      </w:r>
+      <w:proofErr w:type="spellStart"/>
+      <w:r>
+        <w:t>courbure</w:t>
+      </w:r>
+      <w:proofErr w:type="spellEnd"/>
+      <w:r>
+        <w:t xml:space="preserve"> </w:t>
+      </w:r>
+      <w:r>
+        <w:t xml:space="preserve">aux </w:t>
+      </w:r>
+      <w:proofErr w:type="spellStart"/>
+      <w:r>
+        <w:t>extrémitées</w:t>
+      </w:r>
+      <w:proofErr w:type="spellEnd"/>
     </w:p>
     <w:p>
       <w:pPr>
         <w:pStyle w:val="PucesV1"/>
       </w:pPr>
-      <w:r>
-        <w:t xml:space="preserve">soit le repère est imposé </w:t>
-      </w:r>
-      <w:r>
-        <w:t>et l’on cherche l’effort resultant (moment nule si rotule)</w:t>
+      <w:proofErr w:type="spellStart"/>
+      <w:r>
+        <w:t>soit</w:t>
+      </w:r>
+      <w:proofErr w:type="spellEnd"/>
+      <w:r>
+        <w:t xml:space="preserve"> le </w:t>
+      </w:r>
+      <w:proofErr w:type="spellStart"/>
+      <w:r>
+        <w:t>repère</w:t>
+      </w:r>
+      <w:proofErr w:type="spellEnd"/>
+      <w:r>
+        <w:t xml:space="preserve"> </w:t>
+      </w:r>
+      <w:proofErr w:type="spellStart"/>
+      <w:r>
+        <w:t>est</w:t>
+      </w:r>
+      <w:proofErr w:type="spellEnd"/>
+      <w:r>
+        <w:t xml:space="preserve"> </w:t>
+      </w:r>
+      <w:proofErr w:type="spellStart"/>
+      <w:r>
+        <w:t>imposé</w:t>
+      </w:r>
+      <w:proofErr w:type="spellEnd"/>
+      <w:r>
+        <w:t xml:space="preserve"> </w:t>
+      </w:r>
+      <w:r>
+        <w:t xml:space="preserve">et </w:t>
+      </w:r>
+      <w:proofErr w:type="spellStart"/>
+      <w:r>
+        <w:t>l’on</w:t>
+      </w:r>
+      <w:proofErr w:type="spellEnd"/>
+      <w:r>
+        <w:t xml:space="preserve"> </w:t>
+      </w:r>
+      <w:proofErr w:type="spellStart"/>
+      <w:r>
+        <w:t>cherche</w:t>
+      </w:r>
+      <w:proofErr w:type="spellEnd"/>
+      <w:r>
+        <w:t xml:space="preserve"> </w:t>
+      </w:r>
+      <w:proofErr w:type="spellStart"/>
+      <w:r>
+        <w:t>l’effort</w:t>
+      </w:r>
+      <w:proofErr w:type="spellEnd"/>
+      <w:r>
+        <w:t xml:space="preserve"> resultant (moment </w:t>
+      </w:r>
+      <w:proofErr w:type="spellStart"/>
+      <w:r>
+        <w:t>nule</w:t>
+      </w:r>
+      <w:proofErr w:type="spellEnd"/>
+      <w:r>
+        <w:t xml:space="preserve"> </w:t>
+      </w:r>
+      <w:proofErr w:type="spellStart"/>
+      <w:r>
+        <w:t>si</w:t>
+      </w:r>
+      <w:proofErr w:type="spellEnd"/>
+      <w:r>
+        <w:t xml:space="preserve"> </w:t>
+      </w:r>
+      <w:proofErr w:type="spellStart"/>
+      <w:r>
+        <w:t>rotule</w:t>
+      </w:r>
+      <w:proofErr w:type="spellEnd"/>
+      <w:r>
+        <w:t>)</w:t>
       </w:r>
     </w:p>
     <w:p>
       <w:pPr>
         <w:pStyle w:val="PucesV1"/>
       </w:pPr>
-      <w:r>
-        <w:t>soit l’effort en bout est connu (moment appliqué) et l’on cherche la courbure</w:t>
-      </w:r>
+      <w:proofErr w:type="spellStart"/>
+      <w:r>
+        <w:t>soit</w:t>
+      </w:r>
+      <w:proofErr w:type="spellEnd"/>
+      <w:r>
+        <w:t xml:space="preserve"> </w:t>
+      </w:r>
+      <w:proofErr w:type="spellStart"/>
+      <w:r>
+        <w:t>l’effort</w:t>
+      </w:r>
+      <w:proofErr w:type="spellEnd"/>
+      <w:r>
+        <w:t xml:space="preserve"> </w:t>
+      </w:r>
+      <w:proofErr w:type="spellStart"/>
+      <w:r>
+        <w:t>en</w:t>
+      </w:r>
+      <w:proofErr w:type="spellEnd"/>
+      <w:r>
+        <w:t xml:space="preserve"> bout </w:t>
+      </w:r>
+      <w:proofErr w:type="spellStart"/>
+      <w:r>
+        <w:t>est</w:t>
+      </w:r>
+      <w:proofErr w:type="spellEnd"/>
+      <w:r>
+        <w:t xml:space="preserve"> </w:t>
+      </w:r>
+      <w:proofErr w:type="spellStart"/>
+      <w:r>
+        <w:t>connu</w:t>
+      </w:r>
+      <w:proofErr w:type="spellEnd"/>
+      <w:r>
+        <w:t xml:space="preserve"> (moment appliqué) et </w:t>
+      </w:r>
+      <w:proofErr w:type="spellStart"/>
+      <w:r>
+        <w:t>l’on</w:t>
+      </w:r>
+      <w:proofErr w:type="spellEnd"/>
+      <w:r>
+        <w:t xml:space="preserve"> </w:t>
+      </w:r>
+      <w:proofErr w:type="spellStart"/>
+      <w:r>
+        <w:t>cherche</w:t>
+      </w:r>
+      <w:proofErr w:type="spellEnd"/>
+      <w:r>
+        <w:t xml:space="preserve"> la </w:t>
+      </w:r>
+      <w:proofErr w:type="spellStart"/>
+      <w:r>
+        <w:t>courbure</w:t>
+      </w:r>
+      <w:proofErr w:type="spellEnd"/>
     </w:p>
     <w:p>
       <w:pPr>
         <w:pStyle w:val="PucesV1"/>
       </w:pPr>
       <w:r>
-        <w:t>a chaque fois on part de la condition d’équilibre statique pour obtenir une info supplémentaire</w:t>
-      </w:r>
+        <w:t xml:space="preserve">a </w:t>
+      </w:r>
+      <w:proofErr w:type="spellStart"/>
+      <w:r>
+        <w:t>chaque</w:t>
+      </w:r>
+      <w:proofErr w:type="spellEnd"/>
       <w:r>
         <w:t xml:space="preserve"> </w:t>
       </w:r>
+      <w:proofErr w:type="spellStart"/>
+      <w:r>
+        <w:t>fois</w:t>
+      </w:r>
+      <w:proofErr w:type="spellEnd"/>
+      <w:r>
+        <w:t xml:space="preserve"> on part de la condition </w:t>
+      </w:r>
+      <w:proofErr w:type="spellStart"/>
+      <w:r>
+        <w:t>d’équilibre</w:t>
+      </w:r>
+      <w:proofErr w:type="spellEnd"/>
+      <w:r>
+        <w:t xml:space="preserve"> </w:t>
+      </w:r>
+      <w:proofErr w:type="spellStart"/>
+      <w:r>
+        <w:t>statique</w:t>
+      </w:r>
+      <w:proofErr w:type="spellEnd"/>
+      <w:r>
+        <w:t xml:space="preserve"> pour </w:t>
+      </w:r>
+      <w:proofErr w:type="spellStart"/>
+      <w:r>
+        <w:t>obtenir</w:t>
+      </w:r>
+      <w:proofErr w:type="spellEnd"/>
+      <w:r>
+        <w:t xml:space="preserve"> </w:t>
+      </w:r>
+      <w:proofErr w:type="spellStart"/>
+      <w:r>
+        <w:t>une</w:t>
+      </w:r>
+      <w:proofErr w:type="spellEnd"/>
+      <w:r>
+        <w:t xml:space="preserve"> info </w:t>
+      </w:r>
+      <w:proofErr w:type="spellStart"/>
+      <w:r>
+        <w:t>supplémentaire</w:t>
+      </w:r>
+      <w:proofErr w:type="spellEnd"/>
+      <w:r>
+        <w:t xml:space="preserve"> </w:t>
+      </w:r>
     </w:p>
     <w:p>
       <w:pPr>
@@ -7361,12 +7974,20 @@
           <w:lang w:val="en-GB"/>
         </w:rPr>
       </w:pPr>
-      <w:bookmarkStart w:id="131" w:name="_Toc472147657"/>
-      <w:r>
-        <w:rPr>
-          <w:lang w:val="en-GB"/>
-        </w:rPr>
-        <w:t>Connexions : making grids</w:t>
+      <w:bookmarkStart w:id="131" w:name="_Toc472147771"/>
+      <w:proofErr w:type="gramStart"/>
+      <w:r>
+        <w:rPr>
+          <w:lang w:val="en-GB"/>
+        </w:rPr>
+        <w:t>Connexions :</w:t>
+      </w:r>
+      <w:proofErr w:type="gramEnd"/>
+      <w:r>
+        <w:rPr>
+          <w:lang w:val="en-GB"/>
+        </w:rPr>
+        <w:t xml:space="preserve"> making grids</w:t>
       </w:r>
       <w:bookmarkEnd w:id="131"/>
     </w:p>
@@ -7374,7 +7995,7 @@
       <w:pPr>
         <w:pStyle w:val="Titre3"/>
       </w:pPr>
-      <w:bookmarkStart w:id="132" w:name="_Toc472147658"/>
+      <w:bookmarkStart w:id="132" w:name="_Toc472147772"/>
       <w:r>
         <w:t>Infinitely stiff connexion</w:t>
       </w:r>
@@ -7384,7 +8005,7 @@
       <w:pPr>
         <w:pStyle w:val="Titre3"/>
       </w:pPr>
-      <w:bookmarkStart w:id="133" w:name="_Toc472147659"/>
+      <w:bookmarkStart w:id="133" w:name="_Toc472147773"/>
       <w:r>
         <w:t>Spring connection</w:t>
       </w:r>
@@ -7397,7 +8018,7 @@
           <w:lang w:val="en-GB"/>
         </w:rPr>
       </w:pPr>
-      <w:bookmarkStart w:id="134" w:name="_Toc472147660"/>
+      <w:bookmarkStart w:id="134" w:name="_Toc472147774"/>
       <w:r>
         <w:rPr>
           <w:lang w:val="en-GB"/>
@@ -7410,21 +8031,31 @@
       <w:pPr>
         <w:pStyle w:val="PucesV1"/>
       </w:pPr>
-      <w:r>
-        <w:t>Cas general vs dynamic relaxation</w:t>
+      <w:proofErr w:type="spellStart"/>
+      <w:r>
+        <w:t>Cas</w:t>
+      </w:r>
+      <w:proofErr w:type="spellEnd"/>
+      <w:r>
+        <w:t xml:space="preserve"> general vs dynamic relaxation</w:t>
       </w:r>
     </w:p>
     <w:p>
       <w:pPr>
         <w:pStyle w:val="Titre3"/>
       </w:pPr>
-      <w:bookmarkStart w:id="135" w:name="_Toc472147661"/>
+      <w:bookmarkStart w:id="135" w:name="_Toc472147775"/>
+      <w:proofErr w:type="spellStart"/>
       <w:r>
         <w:lastRenderedPageBreak/>
         <w:t>Ficti</w:t>
       </w:r>
       <w:r>
-        <w:t>ous lumped mass</w:t>
+        <w:t>ous</w:t>
+      </w:r>
+      <w:proofErr w:type="spellEnd"/>
+      <w:r>
+        <w:t xml:space="preserve"> lumped mass</w:t>
       </w:r>
       <w:bookmarkEnd w:id="135"/>
     </w:p>
@@ -7452,7 +8083,7 @@
       <w:pPr>
         <w:pStyle w:val="Titre3"/>
       </w:pPr>
-      <w:bookmarkStart w:id="136" w:name="_Toc472147662"/>
+      <w:bookmarkStart w:id="136" w:name="_Toc472147776"/>
       <w:r>
         <w:t xml:space="preserve">Double dynamic (x / </w:t>
       </w:r>
@@ -7470,11 +8101,19 @@
           <w:lang w:val="en-GB"/>
         </w:rPr>
       </w:pPr>
-      <w:r>
-        <w:rPr>
-          <w:lang w:val="en-GB"/>
-        </w:rPr>
-        <w:t>Quasistatic assumption</w:t>
+      <w:proofErr w:type="spellStart"/>
+      <w:r>
+        <w:rPr>
+          <w:lang w:val="en-GB"/>
+        </w:rPr>
+        <w:t>Quasistatic</w:t>
+      </w:r>
+      <w:proofErr w:type="spellEnd"/>
+      <w:r>
+        <w:rPr>
+          <w:lang w:val="en-GB"/>
+        </w:rPr>
+        <w:t xml:space="preserve"> assumption</w:t>
       </w:r>
     </w:p>
     <w:p>
@@ -7509,7 +8148,7 @@
       <w:pPr>
         <w:pStyle w:val="PART"/>
       </w:pPr>
-      <w:bookmarkStart w:id="137" w:name="_Toc472147663"/>
+      <w:bookmarkStart w:id="137" w:name="_Toc472147777"/>
       <w:r>
         <w:t>Application &amp; Conclusion</w:t>
       </w:r>
@@ -7547,7 +8186,7 @@
       <w:pPr>
         <w:pStyle w:val="PART"/>
       </w:pPr>
-      <w:bookmarkStart w:id="138" w:name="_Toc472147664"/>
+      <w:bookmarkStart w:id="138" w:name="_Toc472147778"/>
       <w:r>
         <w:t>Appendix</w:t>
       </w:r>
@@ -7560,7 +8199,7 @@
           <w:lang w:val="en-GB"/>
         </w:rPr>
       </w:pPr>
-      <w:bookmarkStart w:id="139" w:name="_Toc472147665"/>
+      <w:bookmarkStart w:id="139" w:name="_Toc472147779"/>
       <w:r>
         <w:rPr>
           <w:lang w:val="en-GB"/>
@@ -7577,7 +8216,7 @@
           <w:lang w:val="en-GB"/>
         </w:rPr>
       </w:pPr>
-      <w:bookmarkStart w:id="140" w:name="_Toc472147666"/>
+      <w:bookmarkStart w:id="140" w:name="_Toc472147780"/>
       <w:r>
         <w:rPr>
           <w:lang w:val="en-GB"/>
@@ -15460,7 +16099,7 @@
 </file>
 
 <file path=customXml/itemProps1.xml><?xml version="1.0" encoding="utf-8"?>
-<ds:datastoreItem xmlns:ds="http://schemas.openxmlformats.org/officeDocument/2006/customXml" ds:itemID="{DE81440A-6636-C749-8054-DC03CCC36E46}">
+<ds:datastoreItem xmlns:ds="http://schemas.openxmlformats.org/officeDocument/2006/customXml" ds:itemID="{FF6B0547-ECAB-DC40-801D-F463A5906896}">
   <ds:schemaRefs>
     <ds:schemaRef ds:uri="http://schemas.openxmlformats.org/officeDocument/2006/bibliography"/>
   </ds:schemaRefs>

</xml_diff>